<commit_message>
mise a jour analyse
</commit_message>
<xml_diff>
--- a/documents/Analyse.docx
+++ b/documents/Analyse.docx
@@ -4,22 +4,14 @@
   <w:body>
     <w:p>
       <w:pPr>
-        <w:rPr>
-          <w:rFonts w:asciiTheme="majorHAnsi" w:eastAsiaTheme="majorEastAsia" w:hAnsiTheme="majorHAnsi" w:cstheme="majorBidi"/>
-          <w:spacing w:val="-10"/>
-          <w:kern w:val="28"/>
-          <w:sz w:val="56"/>
-          <w:szCs w:val="56"/>
-        </w:rPr>
-      </w:pPr>
-    </w:p>
-    <w:p>
-      <w:pPr>
         <w:pStyle w:val="Titre"/>
         <w:jc w:val="center"/>
       </w:pPr>
       <w:r>
-        <w:t>Analyse</w:t>
+        <w:t>Cahier d’a</w:t>
+      </w:r>
+      <w:r>
+        <w:t>nalyse</w:t>
       </w:r>
     </w:p>
     <w:p>
@@ -52,6 +44,7 @@
         <w:rPr>
           <w:b/>
           <w:bCs/>
+          <w:sz w:val="24"/>
         </w:rPr>
       </w:sdtEndPr>
       <w:sdtContent>
@@ -60,12 +53,7 @@
             <w:pStyle w:val="En-ttedetabledesmatires"/>
           </w:pPr>
           <w:r>
-            <w:t xml:space="preserve">Table des </w:t>
-          </w:r>
-          <w:bookmarkStart w:id="0" w:name="_GoBack"/>
-          <w:bookmarkEnd w:id="0"/>
-          <w:r>
-            <w:t>matières</w:t>
+            <w:t>Table des matières</w:t>
           </w:r>
         </w:p>
         <w:p>
@@ -77,6 +65,7 @@
             <w:rPr>
               <w:rFonts w:eastAsiaTheme="minorEastAsia"/>
               <w:noProof/>
+              <w:sz w:val="22"/>
               <w:lang w:eastAsia="fr-FR"/>
             </w:rPr>
           </w:pPr>
@@ -89,7 +78,7 @@
           <w:r>
             <w:fldChar w:fldCharType="separate"/>
           </w:r>
-          <w:hyperlink w:anchor="_Toc452048010" w:history="1">
+          <w:hyperlink w:anchor="_Toc452736169" w:history="1">
             <w:r>
               <w:rPr>
                 <w:rStyle w:val="Lienhypertexte"/>
@@ -116,7 +105,7 @@
                 <w:noProof/>
                 <w:webHidden/>
               </w:rPr>
-              <w:instrText xml:space="preserve"> PAGEREF _Toc452048010 \h </w:instrText>
+              <w:instrText xml:space="preserve"> PAGEREF _Toc452736169 \h </w:instrText>
             </w:r>
             <w:r>
               <w:rPr>
@@ -136,7 +125,7 @@
                 <w:noProof/>
                 <w:webHidden/>
               </w:rPr>
-              <w:t>2</w:t>
+              <w:t>3</w:t>
             </w:r>
             <w:r>
               <w:rPr>
@@ -156,10 +145,11 @@
             <w:rPr>
               <w:rFonts w:eastAsiaTheme="minorEastAsia"/>
               <w:noProof/>
+              <w:sz w:val="22"/>
               <w:lang w:eastAsia="fr-FR"/>
             </w:rPr>
           </w:pPr>
-          <w:hyperlink w:anchor="_Toc452048011" w:history="1">
+          <w:hyperlink w:anchor="_Toc452736170" w:history="1">
             <w:r>
               <w:rPr>
                 <w:rStyle w:val="Lienhypertexte"/>
@@ -186,7 +176,7 @@
                 <w:noProof/>
                 <w:webHidden/>
               </w:rPr>
-              <w:instrText xml:space="preserve"> PAGEREF _Toc452048011 \h </w:instrText>
+              <w:instrText xml:space="preserve"> PAGEREF _Toc452736170 \h </w:instrText>
             </w:r>
             <w:r>
               <w:rPr>
@@ -206,7 +196,7 @@
                 <w:noProof/>
                 <w:webHidden/>
               </w:rPr>
-              <w:t>2</w:t>
+              <w:t>3</w:t>
             </w:r>
             <w:r>
               <w:rPr>
@@ -226,10 +216,11 @@
             <w:rPr>
               <w:rFonts w:eastAsiaTheme="minorEastAsia"/>
               <w:noProof/>
+              <w:sz w:val="22"/>
               <w:lang w:eastAsia="fr-FR"/>
             </w:rPr>
           </w:pPr>
-          <w:hyperlink w:anchor="_Toc452048012" w:history="1">
+          <w:hyperlink w:anchor="_Toc452736171" w:history="1">
             <w:r>
               <w:rPr>
                 <w:rStyle w:val="Lienhypertexte"/>
@@ -256,7 +247,7 @@
                 <w:noProof/>
                 <w:webHidden/>
               </w:rPr>
-              <w:instrText xml:space="preserve"> PAGEREF _Toc452048012 \h </w:instrText>
+              <w:instrText xml:space="preserve"> PAGEREF _Toc452736171 \h </w:instrText>
             </w:r>
             <w:r>
               <w:rPr>
@@ -276,7 +267,7 @@
                 <w:noProof/>
                 <w:webHidden/>
               </w:rPr>
-              <w:t>2</w:t>
+              <w:t>3</w:t>
             </w:r>
             <w:r>
               <w:rPr>
@@ -296,10 +287,11 @@
             <w:rPr>
               <w:rFonts w:eastAsiaTheme="minorEastAsia"/>
               <w:noProof/>
+              <w:sz w:val="22"/>
               <w:lang w:eastAsia="fr-FR"/>
             </w:rPr>
           </w:pPr>
-          <w:hyperlink w:anchor="_Toc452048013" w:history="1">
+          <w:hyperlink w:anchor="_Toc452736172" w:history="1">
             <w:r>
               <w:rPr>
                 <w:rStyle w:val="Lienhypertexte"/>
@@ -326,7 +318,7 @@
                 <w:noProof/>
                 <w:webHidden/>
               </w:rPr>
-              <w:instrText xml:space="preserve"> PAGEREF _Toc452048013 \h </w:instrText>
+              <w:instrText xml:space="preserve"> PAGEREF _Toc452736172 \h </w:instrText>
             </w:r>
             <w:r>
               <w:rPr>
@@ -346,7 +338,7 @@
                 <w:noProof/>
                 <w:webHidden/>
               </w:rPr>
-              <w:t>2</w:t>
+              <w:t>3</w:t>
             </w:r>
             <w:r>
               <w:rPr>
@@ -366,10 +358,11 @@
             <w:rPr>
               <w:rFonts w:eastAsiaTheme="minorEastAsia"/>
               <w:noProof/>
+              <w:sz w:val="22"/>
               <w:lang w:eastAsia="fr-FR"/>
             </w:rPr>
           </w:pPr>
-          <w:hyperlink w:anchor="_Toc452048014" w:history="1">
+          <w:hyperlink w:anchor="_Toc452736173" w:history="1">
             <w:r>
               <w:rPr>
                 <w:rStyle w:val="Lienhypertexte"/>
@@ -396,7 +389,7 @@
                 <w:noProof/>
                 <w:webHidden/>
               </w:rPr>
-              <w:instrText xml:space="preserve"> PAGEREF _Toc452048014 \h </w:instrText>
+              <w:instrText xml:space="preserve"> PAGEREF _Toc452736173 \h </w:instrText>
             </w:r>
             <w:r>
               <w:rPr>
@@ -416,7 +409,7 @@
                 <w:noProof/>
                 <w:webHidden/>
               </w:rPr>
-              <w:t>2</w:t>
+              <w:t>3</w:t>
             </w:r>
             <w:r>
               <w:rPr>
@@ -436,16 +429,17 @@
             <w:rPr>
               <w:rFonts w:eastAsiaTheme="minorEastAsia"/>
               <w:noProof/>
+              <w:sz w:val="22"/>
               <w:lang w:eastAsia="fr-FR"/>
             </w:rPr>
           </w:pPr>
-          <w:hyperlink w:anchor="_Toc452048015" w:history="1">
+          <w:hyperlink w:anchor="_Toc452736174" w:history="1">
             <w:r>
               <w:rPr>
                 <w:rStyle w:val="Lienhypertexte"/>
                 <w:noProof/>
               </w:rPr>
-              <w:t>Yoann Merle</w:t>
+              <w:t>Loïc Bronner</w:t>
             </w:r>
             <w:r>
               <w:rPr>
@@ -466,7 +460,7 @@
                 <w:noProof/>
                 <w:webHidden/>
               </w:rPr>
-              <w:instrText xml:space="preserve"> PAGEREF _Toc452048015 \h </w:instrText>
+              <w:instrText xml:space="preserve"> PAGEREF _Toc452736174 \h </w:instrText>
             </w:r>
             <w:r>
               <w:rPr>
@@ -486,7 +480,7 @@
                 <w:noProof/>
                 <w:webHidden/>
               </w:rPr>
-              <w:t>2</w:t>
+              <w:t>3</w:t>
             </w:r>
             <w:r>
               <w:rPr>
@@ -506,17 +500,17 @@
             <w:rPr>
               <w:rFonts w:eastAsiaTheme="minorEastAsia"/>
               <w:noProof/>
+              <w:sz w:val="22"/>
               <w:lang w:eastAsia="fr-FR"/>
             </w:rPr>
           </w:pPr>
-          <w:hyperlink w:anchor="_Toc452048016" w:history="1">
+          <w:hyperlink w:anchor="_Toc452736175" w:history="1">
             <w:r>
               <w:rPr>
                 <w:rStyle w:val="Lienhypertexte"/>
                 <w:noProof/>
-                <w:lang w:val="en-US"/>
-              </w:rPr>
-              <w:t>Karim Oubah</w:t>
+              </w:rPr>
+              <w:t>Rémy Fischer</w:t>
             </w:r>
             <w:r>
               <w:rPr>
@@ -537,7 +531,7 @@
                 <w:noProof/>
                 <w:webHidden/>
               </w:rPr>
-              <w:instrText xml:space="preserve"> PAGEREF _Toc452048016 \h </w:instrText>
+              <w:instrText xml:space="preserve"> PAGEREF _Toc452736175 \h </w:instrText>
             </w:r>
             <w:r>
               <w:rPr>
@@ -557,7 +551,7 @@
                 <w:noProof/>
                 <w:webHidden/>
               </w:rPr>
-              <w:t>2</w:t>
+              <w:t>4</w:t>
             </w:r>
             <w:r>
               <w:rPr>
@@ -577,17 +571,17 @@
             <w:rPr>
               <w:rFonts w:eastAsiaTheme="minorEastAsia"/>
               <w:noProof/>
+              <w:sz w:val="22"/>
               <w:lang w:eastAsia="fr-FR"/>
             </w:rPr>
           </w:pPr>
-          <w:hyperlink w:anchor="_Toc452048017" w:history="1">
+          <w:hyperlink w:anchor="_Toc452736176" w:history="1">
             <w:r>
               <w:rPr>
                 <w:rStyle w:val="Lienhypertexte"/>
                 <w:noProof/>
-                <w:lang w:val="en-US"/>
-              </w:rPr>
-              <w:t>Arthur Zicaro</w:t>
+              </w:rPr>
+              <w:t>Yoann Merle</w:t>
             </w:r>
             <w:r>
               <w:rPr>
@@ -608,7 +602,7 @@
                 <w:noProof/>
                 <w:webHidden/>
               </w:rPr>
-              <w:instrText xml:space="preserve"> PAGEREF _Toc452048017 \h </w:instrText>
+              <w:instrText xml:space="preserve"> PAGEREF _Toc452736176 \h </w:instrText>
             </w:r>
             <w:r>
               <w:rPr>
@@ -628,7 +622,78 @@
                 <w:noProof/>
                 <w:webHidden/>
               </w:rPr>
-              <w:t>2</w:t>
+              <w:t>4</w:t>
+            </w:r>
+            <w:r>
+              <w:rPr>
+                <w:noProof/>
+                <w:webHidden/>
+              </w:rPr>
+              <w:fldChar w:fldCharType="end"/>
+            </w:r>
+          </w:hyperlink>
+        </w:p>
+        <w:p>
+          <w:pPr>
+            <w:pStyle w:val="TM3"/>
+            <w:tabs>
+              <w:tab w:val="right" w:leader="dot" w:pos="9062"/>
+            </w:tabs>
+            <w:rPr>
+              <w:rFonts w:eastAsiaTheme="minorEastAsia"/>
+              <w:noProof/>
+              <w:sz w:val="22"/>
+              <w:lang w:eastAsia="fr-FR"/>
+            </w:rPr>
+          </w:pPr>
+          <w:hyperlink w:anchor="_Toc452736177" w:history="1">
+            <w:r>
+              <w:rPr>
+                <w:rStyle w:val="Lienhypertexte"/>
+                <w:noProof/>
+              </w:rPr>
+              <w:t>Karim Oubah</w:t>
+            </w:r>
+            <w:r>
+              <w:rPr>
+                <w:noProof/>
+                <w:webHidden/>
+              </w:rPr>
+              <w:tab/>
+            </w:r>
+            <w:r>
+              <w:rPr>
+                <w:noProof/>
+                <w:webHidden/>
+              </w:rPr>
+              <w:fldChar w:fldCharType="begin"/>
+            </w:r>
+            <w:r>
+              <w:rPr>
+                <w:noProof/>
+                <w:webHidden/>
+              </w:rPr>
+              <w:instrText xml:space="preserve"> PAGEREF _Toc452736177 \h </w:instrText>
+            </w:r>
+            <w:r>
+              <w:rPr>
+                <w:noProof/>
+                <w:webHidden/>
+              </w:rPr>
+            </w:r>
+            <w:r>
+              <w:rPr>
+                <w:noProof/>
+                <w:webHidden/>
+              </w:rPr>
+              <w:fldChar w:fldCharType="separate"/>
+            </w:r>
+            <w:r>
+              <w:rPr>
+                <w:noProof/>
+                <w:webHidden/>
+              </w:rPr>
+              <w:t>4</w:t>
             </w:r>
             <w:r>
               <w:rPr>
@@ -648,15 +713,15 @@
             <w:rPr>
               <w:rFonts w:eastAsiaTheme="minorEastAsia"/>
               <w:noProof/>
+              <w:sz w:val="22"/>
               <w:lang w:eastAsia="fr-FR"/>
             </w:rPr>
           </w:pPr>
-          <w:hyperlink w:anchor="_Toc452048018" w:history="1">
+          <w:hyperlink w:anchor="_Toc452736178" w:history="1">
             <w:r>
               <w:rPr>
                 <w:rStyle w:val="Lienhypertexte"/>
                 <w:noProof/>
-                <w:lang w:val="en-US"/>
               </w:rPr>
               <w:t>2) Répartition des lots</w:t>
             </w:r>
@@ -679,7 +744,7 @@
                 <w:noProof/>
                 <w:webHidden/>
               </w:rPr>
-              <w:instrText xml:space="preserve"> PAGEREF _Toc452048018 \h </w:instrText>
+              <w:instrText xml:space="preserve"> PAGEREF _Toc452736178 \h </w:instrText>
             </w:r>
             <w:r>
               <w:rPr>
@@ -699,7 +764,7 @@
                 <w:noProof/>
                 <w:webHidden/>
               </w:rPr>
-              <w:t>3</w:t>
+              <w:t>4</w:t>
             </w:r>
             <w:r>
               <w:rPr>
@@ -719,10 +784,11 @@
             <w:rPr>
               <w:rFonts w:eastAsiaTheme="minorEastAsia"/>
               <w:noProof/>
+              <w:sz w:val="22"/>
               <w:lang w:eastAsia="fr-FR"/>
             </w:rPr>
           </w:pPr>
-          <w:hyperlink w:anchor="_Toc452048019" w:history="1">
+          <w:hyperlink w:anchor="_Toc452736179" w:history="1">
             <w:r>
               <w:rPr>
                 <w:rStyle w:val="Lienhypertexte"/>
@@ -749,7 +815,7 @@
                 <w:noProof/>
                 <w:webHidden/>
               </w:rPr>
-              <w:instrText xml:space="preserve"> PAGEREF _Toc452048019 \h </w:instrText>
+              <w:instrText xml:space="preserve"> PAGEREF _Toc452736179 \h </w:instrText>
             </w:r>
             <w:r>
               <w:rPr>
@@ -769,7 +835,7 @@
                 <w:noProof/>
                 <w:webHidden/>
               </w:rPr>
-              <w:t>3</w:t>
+              <w:t>5</w:t>
             </w:r>
             <w:r>
               <w:rPr>
@@ -789,10 +855,11 @@
             <w:rPr>
               <w:rFonts w:eastAsiaTheme="minorEastAsia"/>
               <w:noProof/>
+              <w:sz w:val="22"/>
               <w:lang w:eastAsia="fr-FR"/>
             </w:rPr>
           </w:pPr>
-          <w:hyperlink w:anchor="_Toc452048020" w:history="1">
+          <w:hyperlink w:anchor="_Toc452736180" w:history="1">
             <w:r>
               <w:rPr>
                 <w:rStyle w:val="Lienhypertexte"/>
@@ -819,7 +886,7 @@
                 <w:noProof/>
                 <w:webHidden/>
               </w:rPr>
-              <w:instrText xml:space="preserve"> PAGEREF _Toc452048020 \h </w:instrText>
+              <w:instrText xml:space="preserve"> PAGEREF _Toc452736180 \h </w:instrText>
             </w:r>
             <w:r>
               <w:rPr>
@@ -839,7 +906,7 @@
                 <w:noProof/>
                 <w:webHidden/>
               </w:rPr>
-              <w:t>3</w:t>
+              <w:t>5</w:t>
             </w:r>
             <w:r>
               <w:rPr>
@@ -859,10 +926,11 @@
             <w:rPr>
               <w:rFonts w:eastAsiaTheme="minorEastAsia"/>
               <w:noProof/>
+              <w:sz w:val="22"/>
               <w:lang w:eastAsia="fr-FR"/>
             </w:rPr>
           </w:pPr>
-          <w:hyperlink w:anchor="_Toc452048021" w:history="1">
+          <w:hyperlink w:anchor="_Toc452736181" w:history="1">
             <w:r>
               <w:rPr>
                 <w:rStyle w:val="Lienhypertexte"/>
@@ -889,7 +957,7 @@
                 <w:noProof/>
                 <w:webHidden/>
               </w:rPr>
-              <w:instrText xml:space="preserve"> PAGEREF _Toc452048021 \h </w:instrText>
+              <w:instrText xml:space="preserve"> PAGEREF _Toc452736181 \h </w:instrText>
             </w:r>
             <w:r>
               <w:rPr>
@@ -909,7 +977,7 @@
                 <w:noProof/>
                 <w:webHidden/>
               </w:rPr>
-              <w:t>3</w:t>
+              <w:t>5</w:t>
             </w:r>
             <w:r>
               <w:rPr>
@@ -929,10 +997,11 @@
             <w:rPr>
               <w:rFonts w:eastAsiaTheme="minorEastAsia"/>
               <w:noProof/>
+              <w:sz w:val="22"/>
               <w:lang w:eastAsia="fr-FR"/>
             </w:rPr>
           </w:pPr>
-          <w:hyperlink w:anchor="_Toc452048022" w:history="1">
+          <w:hyperlink w:anchor="_Toc452736182" w:history="1">
             <w:r>
               <w:rPr>
                 <w:rStyle w:val="Lienhypertexte"/>
@@ -959,7 +1028,7 @@
                 <w:noProof/>
                 <w:webHidden/>
               </w:rPr>
-              <w:instrText xml:space="preserve"> PAGEREF _Toc452048022 \h </w:instrText>
+              <w:instrText xml:space="preserve"> PAGEREF _Toc452736182 \h </w:instrText>
             </w:r>
             <w:r>
               <w:rPr>
@@ -979,7 +1048,7 @@
                 <w:noProof/>
                 <w:webHidden/>
               </w:rPr>
-              <w:t>3</w:t>
+              <w:t>5</w:t>
             </w:r>
             <w:r>
               <w:rPr>
@@ -999,10 +1068,11 @@
             <w:rPr>
               <w:rFonts w:eastAsiaTheme="minorEastAsia"/>
               <w:noProof/>
+              <w:sz w:val="22"/>
               <w:lang w:eastAsia="fr-FR"/>
             </w:rPr>
           </w:pPr>
-          <w:hyperlink w:anchor="_Toc452048023" w:history="1">
+          <w:hyperlink w:anchor="_Toc452736183" w:history="1">
             <w:r>
               <w:rPr>
                 <w:rStyle w:val="Lienhypertexte"/>
@@ -1029,7 +1099,7 @@
                 <w:noProof/>
                 <w:webHidden/>
               </w:rPr>
-              <w:instrText xml:space="preserve"> PAGEREF _Toc452048023 \h </w:instrText>
+              <w:instrText xml:space="preserve"> PAGEREF _Toc452736183 \h </w:instrText>
             </w:r>
             <w:r>
               <w:rPr>
@@ -1049,7 +1119,7 @@
                 <w:noProof/>
                 <w:webHidden/>
               </w:rPr>
-              <w:t>3</w:t>
+              <w:t>5</w:t>
             </w:r>
             <w:r>
               <w:rPr>
@@ -1069,10 +1139,11 @@
             <w:rPr>
               <w:rFonts w:eastAsiaTheme="minorEastAsia"/>
               <w:noProof/>
+              <w:sz w:val="22"/>
               <w:lang w:eastAsia="fr-FR"/>
             </w:rPr>
           </w:pPr>
-          <w:hyperlink w:anchor="_Toc452048024" w:history="1">
+          <w:hyperlink w:anchor="_Toc452736184" w:history="1">
             <w:r>
               <w:rPr>
                 <w:rStyle w:val="Lienhypertexte"/>
@@ -1099,7 +1170,7 @@
                 <w:noProof/>
                 <w:webHidden/>
               </w:rPr>
-              <w:instrText xml:space="preserve"> PAGEREF _Toc452048024 \h </w:instrText>
+              <w:instrText xml:space="preserve"> PAGEREF _Toc452736184 \h </w:instrText>
             </w:r>
             <w:r>
               <w:rPr>
@@ -1119,7 +1190,7 @@
                 <w:noProof/>
                 <w:webHidden/>
               </w:rPr>
-              <w:t>3</w:t>
+              <w:t>5</w:t>
             </w:r>
             <w:r>
               <w:rPr>
@@ -1139,10 +1210,11 @@
             <w:rPr>
               <w:rFonts w:eastAsiaTheme="minorEastAsia"/>
               <w:noProof/>
+              <w:sz w:val="22"/>
               <w:lang w:eastAsia="fr-FR"/>
             </w:rPr>
           </w:pPr>
-          <w:hyperlink w:anchor="_Toc452048025" w:history="1">
+          <w:hyperlink w:anchor="_Toc452736185" w:history="1">
             <w:r>
               <w:rPr>
                 <w:rStyle w:val="Lienhypertexte"/>
@@ -1169,7 +1241,7 @@
                 <w:noProof/>
                 <w:webHidden/>
               </w:rPr>
-              <w:instrText xml:space="preserve"> PAGEREF _Toc452048025 \h </w:instrText>
+              <w:instrText xml:space="preserve"> PAGEREF _Toc452736185 \h </w:instrText>
             </w:r>
             <w:r>
               <w:rPr>
@@ -1189,7 +1261,7 @@
                 <w:noProof/>
                 <w:webHidden/>
               </w:rPr>
-              <w:t>3</w:t>
+              <w:t>6</w:t>
             </w:r>
             <w:r>
               <w:rPr>
@@ -1209,10 +1281,11 @@
             <w:rPr>
               <w:rFonts w:eastAsiaTheme="minorEastAsia"/>
               <w:noProof/>
+              <w:sz w:val="22"/>
               <w:lang w:eastAsia="fr-FR"/>
             </w:rPr>
           </w:pPr>
-          <w:hyperlink w:anchor="_Toc452048026" w:history="1">
+          <w:hyperlink w:anchor="_Toc452736186" w:history="1">
             <w:r>
               <w:rPr>
                 <w:rStyle w:val="Lienhypertexte"/>
@@ -1239,7 +1312,7 @@
                 <w:noProof/>
                 <w:webHidden/>
               </w:rPr>
-              <w:instrText xml:space="preserve"> PAGEREF _Toc452048026 \h </w:instrText>
+              <w:instrText xml:space="preserve"> PAGEREF _Toc452736186 \h </w:instrText>
             </w:r>
             <w:r>
               <w:rPr>
@@ -1259,7 +1332,7 @@
                 <w:noProof/>
                 <w:webHidden/>
               </w:rPr>
-              <w:t>4</w:t>
+              <w:t>7</w:t>
             </w:r>
             <w:r>
               <w:rPr>
@@ -1279,10 +1352,11 @@
             <w:rPr>
               <w:rFonts w:eastAsiaTheme="minorEastAsia"/>
               <w:noProof/>
+              <w:sz w:val="22"/>
               <w:lang w:eastAsia="fr-FR"/>
             </w:rPr>
           </w:pPr>
-          <w:hyperlink w:anchor="_Toc452048027" w:history="1">
+          <w:hyperlink w:anchor="_Toc452736187" w:history="1">
             <w:r>
               <w:rPr>
                 <w:rStyle w:val="Lienhypertexte"/>
@@ -1309,7 +1383,7 @@
                 <w:noProof/>
                 <w:webHidden/>
               </w:rPr>
-              <w:instrText xml:space="preserve"> PAGEREF _Toc452048027 \h </w:instrText>
+              <w:instrText xml:space="preserve"> PAGEREF _Toc452736187 \h </w:instrText>
             </w:r>
             <w:r>
               <w:rPr>
@@ -1329,7 +1403,7 @@
                 <w:noProof/>
                 <w:webHidden/>
               </w:rPr>
-              <w:t>4</w:t>
+              <w:t>7</w:t>
             </w:r>
             <w:r>
               <w:rPr>
@@ -1349,10 +1423,11 @@
             <w:rPr>
               <w:rFonts w:eastAsiaTheme="minorEastAsia"/>
               <w:noProof/>
+              <w:sz w:val="22"/>
               <w:lang w:eastAsia="fr-FR"/>
             </w:rPr>
           </w:pPr>
-          <w:hyperlink w:anchor="_Toc452048028" w:history="1">
+          <w:hyperlink w:anchor="_Toc452736188" w:history="1">
             <w:r>
               <w:rPr>
                 <w:rStyle w:val="Lienhypertexte"/>
@@ -1379,7 +1454,7 @@
                 <w:noProof/>
                 <w:webHidden/>
               </w:rPr>
-              <w:instrText xml:space="preserve"> PAGEREF _Toc452048028 \h </w:instrText>
+              <w:instrText xml:space="preserve"> PAGEREF _Toc452736188 \h </w:instrText>
             </w:r>
             <w:r>
               <w:rPr>
@@ -1399,7 +1474,7 @@
                 <w:noProof/>
                 <w:webHidden/>
               </w:rPr>
-              <w:t>4</w:t>
+              <w:t>8</w:t>
             </w:r>
             <w:r>
               <w:rPr>
@@ -1419,10 +1494,11 @@
             <w:rPr>
               <w:rFonts w:eastAsiaTheme="minorEastAsia"/>
               <w:noProof/>
+              <w:sz w:val="22"/>
               <w:lang w:eastAsia="fr-FR"/>
             </w:rPr>
           </w:pPr>
-          <w:hyperlink w:anchor="_Toc452048029" w:history="1">
+          <w:hyperlink w:anchor="_Toc452736189" w:history="1">
             <w:r>
               <w:rPr>
                 <w:rStyle w:val="Lienhypertexte"/>
@@ -1449,7 +1525,7 @@
                 <w:noProof/>
                 <w:webHidden/>
               </w:rPr>
-              <w:instrText xml:space="preserve"> PAGEREF _Toc452048029 \h </w:instrText>
+              <w:instrText xml:space="preserve"> PAGEREF _Toc452736189 \h </w:instrText>
             </w:r>
             <w:r>
               <w:rPr>
@@ -1469,7 +1545,7 @@
                 <w:noProof/>
                 <w:webHidden/>
               </w:rPr>
-              <w:t>5</w:t>
+              <w:t>9</w:t>
             </w:r>
             <w:r>
               <w:rPr>
@@ -1489,10 +1565,11 @@
             <w:rPr>
               <w:rFonts w:eastAsiaTheme="minorEastAsia"/>
               <w:noProof/>
+              <w:sz w:val="22"/>
               <w:lang w:eastAsia="fr-FR"/>
             </w:rPr>
           </w:pPr>
-          <w:hyperlink w:anchor="_Toc452048030" w:history="1">
+          <w:hyperlink w:anchor="_Toc452736190" w:history="1">
             <w:r>
               <w:rPr>
                 <w:rStyle w:val="Lienhypertexte"/>
@@ -1519,7 +1596,7 @@
                 <w:noProof/>
                 <w:webHidden/>
               </w:rPr>
-              <w:instrText xml:space="preserve"> PAGEREF _Toc452048030 \h </w:instrText>
+              <w:instrText xml:space="preserve"> PAGEREF _Toc452736190 \h </w:instrText>
             </w:r>
             <w:r>
               <w:rPr>
@@ -1539,7 +1616,7 @@
                 <w:noProof/>
                 <w:webHidden/>
               </w:rPr>
-              <w:t>5</w:t>
+              <w:t>10</w:t>
             </w:r>
             <w:r>
               <w:rPr>
@@ -1552,23 +1629,24 @@
         </w:p>
         <w:p>
           <w:pPr>
-            <w:pStyle w:val="TM1"/>
+            <w:pStyle w:val="TM2"/>
             <w:tabs>
               <w:tab w:val="right" w:leader="dot" w:pos="9062"/>
             </w:tabs>
             <w:rPr>
               <w:rFonts w:eastAsiaTheme="minorEastAsia"/>
               <w:noProof/>
+              <w:sz w:val="22"/>
               <w:lang w:eastAsia="fr-FR"/>
             </w:rPr>
           </w:pPr>
-          <w:hyperlink w:anchor="_Toc452048031" w:history="1">
+          <w:hyperlink w:anchor="_Toc452736191" w:history="1">
             <w:r>
               <w:rPr>
                 <w:rStyle w:val="Lienhypertexte"/>
                 <w:noProof/>
               </w:rPr>
-              <w:t>VI - Planning et rôle des intervenants</w:t>
+              <w:t>5) Maquettes de l’application</w:t>
             </w:r>
             <w:r>
               <w:rPr>
@@ -1589,7 +1667,7 @@
                 <w:noProof/>
                 <w:webHidden/>
               </w:rPr>
-              <w:instrText xml:space="preserve"> PAGEREF _Toc452048031 \h </w:instrText>
+              <w:instrText xml:space="preserve"> PAGEREF _Toc452736191 \h </w:instrText>
             </w:r>
             <w:r>
               <w:rPr>
@@ -1609,7 +1687,220 @@
                 <w:noProof/>
                 <w:webHidden/>
               </w:rPr>
-              <w:t>6</w:t>
+              <w:t>11</w:t>
+            </w:r>
+            <w:r>
+              <w:rPr>
+                <w:noProof/>
+                <w:webHidden/>
+              </w:rPr>
+              <w:fldChar w:fldCharType="end"/>
+            </w:r>
+          </w:hyperlink>
+        </w:p>
+        <w:p>
+          <w:pPr>
+            <w:pStyle w:val="TM3"/>
+            <w:tabs>
+              <w:tab w:val="right" w:leader="dot" w:pos="9062"/>
+            </w:tabs>
+            <w:rPr>
+              <w:rFonts w:eastAsiaTheme="minorEastAsia"/>
+              <w:noProof/>
+              <w:sz w:val="22"/>
+              <w:lang w:eastAsia="fr-FR"/>
+            </w:rPr>
+          </w:pPr>
+          <w:hyperlink w:anchor="_Toc452736192" w:history="1">
+            <w:r>
+              <w:rPr>
+                <w:rStyle w:val="Lienhypertexte"/>
+                <w:noProof/>
+              </w:rPr>
+              <w:t>Interface générale</w:t>
+            </w:r>
+            <w:r>
+              <w:rPr>
+                <w:noProof/>
+                <w:webHidden/>
+              </w:rPr>
+              <w:tab/>
+            </w:r>
+            <w:r>
+              <w:rPr>
+                <w:noProof/>
+                <w:webHidden/>
+              </w:rPr>
+              <w:fldChar w:fldCharType="begin"/>
+            </w:r>
+            <w:r>
+              <w:rPr>
+                <w:noProof/>
+                <w:webHidden/>
+              </w:rPr>
+              <w:instrText xml:space="preserve"> PAGEREF _Toc452736192 \h </w:instrText>
+            </w:r>
+            <w:r>
+              <w:rPr>
+                <w:noProof/>
+                <w:webHidden/>
+              </w:rPr>
+            </w:r>
+            <w:r>
+              <w:rPr>
+                <w:noProof/>
+                <w:webHidden/>
+              </w:rPr>
+              <w:fldChar w:fldCharType="separate"/>
+            </w:r>
+            <w:r>
+              <w:rPr>
+                <w:noProof/>
+                <w:webHidden/>
+              </w:rPr>
+              <w:t>11</w:t>
+            </w:r>
+            <w:r>
+              <w:rPr>
+                <w:noProof/>
+                <w:webHidden/>
+              </w:rPr>
+              <w:fldChar w:fldCharType="end"/>
+            </w:r>
+          </w:hyperlink>
+        </w:p>
+        <w:p>
+          <w:pPr>
+            <w:pStyle w:val="TM3"/>
+            <w:tabs>
+              <w:tab w:val="right" w:leader="dot" w:pos="9062"/>
+            </w:tabs>
+            <w:rPr>
+              <w:rFonts w:eastAsiaTheme="minorEastAsia"/>
+              <w:noProof/>
+              <w:sz w:val="22"/>
+              <w:lang w:eastAsia="fr-FR"/>
+            </w:rPr>
+          </w:pPr>
+          <w:hyperlink w:anchor="_Toc452736193" w:history="1">
+            <w:r>
+              <w:rPr>
+                <w:rStyle w:val="Lienhypertexte"/>
+                <w:noProof/>
+              </w:rPr>
+              <w:t>Interface européenne</w:t>
+            </w:r>
+            <w:r>
+              <w:rPr>
+                <w:noProof/>
+                <w:webHidden/>
+              </w:rPr>
+              <w:tab/>
+            </w:r>
+            <w:r>
+              <w:rPr>
+                <w:noProof/>
+                <w:webHidden/>
+              </w:rPr>
+              <w:fldChar w:fldCharType="begin"/>
+            </w:r>
+            <w:r>
+              <w:rPr>
+                <w:noProof/>
+                <w:webHidden/>
+              </w:rPr>
+              <w:instrText xml:space="preserve"> PAGEREF _Toc452736193 \h </w:instrText>
+            </w:r>
+            <w:r>
+              <w:rPr>
+                <w:noProof/>
+                <w:webHidden/>
+              </w:rPr>
+            </w:r>
+            <w:r>
+              <w:rPr>
+                <w:noProof/>
+                <w:webHidden/>
+              </w:rPr>
+              <w:fldChar w:fldCharType="separate"/>
+            </w:r>
+            <w:r>
+              <w:rPr>
+                <w:noProof/>
+                <w:webHidden/>
+              </w:rPr>
+              <w:t>13</w:t>
+            </w:r>
+            <w:r>
+              <w:rPr>
+                <w:noProof/>
+                <w:webHidden/>
+              </w:rPr>
+              <w:fldChar w:fldCharType="end"/>
+            </w:r>
+          </w:hyperlink>
+        </w:p>
+        <w:p>
+          <w:pPr>
+            <w:pStyle w:val="TM3"/>
+            <w:tabs>
+              <w:tab w:val="right" w:leader="dot" w:pos="9062"/>
+            </w:tabs>
+            <w:rPr>
+              <w:rFonts w:eastAsiaTheme="minorEastAsia"/>
+              <w:noProof/>
+              <w:sz w:val="22"/>
+              <w:lang w:eastAsia="fr-FR"/>
+            </w:rPr>
+          </w:pPr>
+          <w:hyperlink w:anchor="_Toc452736194" w:history="1">
+            <w:r>
+              <w:rPr>
+                <w:rStyle w:val="Lienhypertexte"/>
+                <w:noProof/>
+              </w:rPr>
+              <w:t>Interface nationale</w:t>
+            </w:r>
+            <w:r>
+              <w:rPr>
+                <w:noProof/>
+                <w:webHidden/>
+              </w:rPr>
+              <w:tab/>
+            </w:r>
+            <w:r>
+              <w:rPr>
+                <w:noProof/>
+                <w:webHidden/>
+              </w:rPr>
+              <w:fldChar w:fldCharType="begin"/>
+            </w:r>
+            <w:r>
+              <w:rPr>
+                <w:noProof/>
+                <w:webHidden/>
+              </w:rPr>
+              <w:instrText xml:space="preserve"> PAGEREF _Toc452736194 \h </w:instrText>
+            </w:r>
+            <w:r>
+              <w:rPr>
+                <w:noProof/>
+                <w:webHidden/>
+              </w:rPr>
+            </w:r>
+            <w:r>
+              <w:rPr>
+                <w:noProof/>
+                <w:webHidden/>
+              </w:rPr>
+              <w:fldChar w:fldCharType="separate"/>
+            </w:r>
+            <w:r>
+              <w:rPr>
+                <w:noProof/>
+                <w:webHidden/>
+              </w:rPr>
+              <w:t>14</w:t>
             </w:r>
             <w:r>
               <w:rPr>
@@ -1631,15 +1922,19 @@
         </w:p>
       </w:sdtContent>
     </w:sdt>
-    <w:p/>
-    <w:p/>
-    <w:p/>
-    <w:p/>
+    <w:p>
+      <w:pPr>
+        <w:spacing w:line="259" w:lineRule="auto"/>
+      </w:pPr>
+      <w:r>
+        <w:br w:type="page"/>
+      </w:r>
+    </w:p>
     <w:p>
       <w:pPr>
         <w:pStyle w:val="Titre1"/>
       </w:pPr>
-      <w:bookmarkStart w:id="1" w:name="_Toc452048010"/>
+      <w:bookmarkStart w:id="0" w:name="_Toc452736169"/>
       <w:r>
         <w:lastRenderedPageBreak/>
         <w:t xml:space="preserve">I - </w:t>
@@ -1647,340 +1942,629 @@
       <w:r>
         <w:t>Définition du sujet</w:t>
       </w:r>
+      <w:bookmarkEnd w:id="0"/>
+    </w:p>
+    <w:p>
+      <w:pPr>
+        <w:rPr>
+          <w:szCs w:val="24"/>
+        </w:rPr>
+      </w:pPr>
+      <w:r>
+        <w:rPr>
+          <w:szCs w:val="24"/>
+        </w:rPr>
+        <w:t xml:space="preserve">Ce cours </w:t>
+      </w:r>
+      <w:r>
+        <w:rPr>
+          <w:szCs w:val="24"/>
+        </w:rPr>
+        <w:t>d’</w:t>
+      </w:r>
+      <w:r>
+        <w:rPr>
+          <w:szCs w:val="24"/>
+        </w:rPr>
+        <w:t xml:space="preserve">application de synthèse va nous permettre de concevoir une application </w:t>
+      </w:r>
+      <w:r>
+        <w:rPr>
+          <w:szCs w:val="24"/>
+        </w:rPr>
+        <w:t>dans son ensemble en passant par toutes les phases de conception et de développement nécessaires</w:t>
+      </w:r>
+      <w:r>
+        <w:rPr>
+          <w:szCs w:val="24"/>
+        </w:rPr>
+        <w:t>.</w:t>
+      </w:r>
+    </w:p>
+    <w:p>
+      <w:pPr>
+        <w:rPr>
+          <w:szCs w:val="24"/>
+        </w:rPr>
+      </w:pPr>
+      <w:r>
+        <w:rPr>
+          <w:szCs w:val="24"/>
+        </w:rPr>
+        <w:t xml:space="preserve">Le sujet est le suivant : </w:t>
+      </w:r>
+      <w:r>
+        <w:rPr>
+          <w:szCs w:val="24"/>
+        </w:rPr>
+        <w:t xml:space="preserve">Nous devons assurer la conception et la mise en œuvre </w:t>
+      </w:r>
+      <w:r>
+        <w:rPr>
+          <w:szCs w:val="24"/>
+        </w:rPr>
+        <w:t xml:space="preserve">d’un logiciel de gestion des fédérations qui ont en charge l’organisation et la gestion des différentes compétitions </w:t>
+      </w:r>
+      <w:r>
+        <w:rPr>
+          <w:szCs w:val="24"/>
+        </w:rPr>
+        <w:t>de football en Europe</w:t>
+      </w:r>
+      <w:r>
+        <w:rPr>
+          <w:szCs w:val="24"/>
+        </w:rPr>
+        <w:t>, que ce soit au niveau national ou européen</w:t>
+      </w:r>
+      <w:r>
+        <w:rPr>
+          <w:szCs w:val="24"/>
+        </w:rPr>
+        <w:t>.</w:t>
+      </w:r>
+    </w:p>
+    <w:p>
+      <w:pPr>
+        <w:pStyle w:val="Titre1"/>
+      </w:pPr>
+      <w:bookmarkStart w:id="1" w:name="_Toc452736170"/>
+      <w:r>
+        <w:t xml:space="preserve">II - </w:t>
+      </w:r>
+      <w:r>
+        <w:t>Dictionnaire des termes utilisés</w:t>
+      </w:r>
       <w:bookmarkEnd w:id="1"/>
     </w:p>
     <w:p>
-      <w:r>
-        <w:t xml:space="preserve">Ce cours application de synthèse va nous permettre de concevoir une application </w:t>
-      </w:r>
-      <w:r>
-        <w:t>dans son ensemble en passant par toutes les phases de conception et de développement nécessaires</w:t>
-      </w:r>
-      <w:r>
-        <w:t>.</w:t>
-      </w:r>
-    </w:p>
-    <w:p>
-      <w:r>
-        <w:t xml:space="preserve">Le sujet est le suivant : </w:t>
-      </w:r>
-      <w:r>
-        <w:t xml:space="preserve">Nous devons assurer la conception et la mise en œuvre </w:t>
-      </w:r>
-      <w:r>
-        <w:t xml:space="preserve">d’un logiciel de gestion des fédérations qui ont en charge l’organisation et la gestion des différentes compétitions </w:t>
-      </w:r>
-      <w:r>
-        <w:t>de football en Europe.</w:t>
-      </w:r>
-    </w:p>
-    <w:p/>
+      <w:pPr>
+        <w:rPr>
+          <w:szCs w:val="24"/>
+        </w:rPr>
+      </w:pPr>
+      <w:r>
+        <w:rPr>
+          <w:b/>
+          <w:szCs w:val="24"/>
+        </w:rPr>
+        <w:t>POO </w:t>
+      </w:r>
+      <w:r>
+        <w:rPr>
+          <w:szCs w:val="24"/>
+        </w:rPr>
+        <w:t>:</w:t>
+      </w:r>
+      <w:r>
+        <w:rPr>
+          <w:szCs w:val="24"/>
+        </w:rPr>
+        <w:t xml:space="preserve"> </w:t>
+      </w:r>
+      <w:r>
+        <w:rPr>
+          <w:szCs w:val="24"/>
+        </w:rPr>
+        <w:t>« </w:t>
+      </w:r>
+      <w:r>
+        <w:rPr>
+          <w:szCs w:val="24"/>
+        </w:rPr>
+        <w:t>Programmation Orientée Objet</w:t>
+      </w:r>
+      <w:r>
+        <w:rPr>
+          <w:szCs w:val="24"/>
+        </w:rPr>
+        <w:t> »</w:t>
+      </w:r>
+      <w:r>
+        <w:rPr>
+          <w:szCs w:val="24"/>
+        </w:rPr>
+        <w:t>, modèle de programmation sur lequel est basé Java, le langage que nous allons utiliser pour ce projet.</w:t>
+      </w:r>
+    </w:p>
+    <w:p>
+      <w:pPr>
+        <w:rPr>
+          <w:szCs w:val="24"/>
+        </w:rPr>
+      </w:pPr>
+      <w:r>
+        <w:rPr>
+          <w:b/>
+          <w:szCs w:val="24"/>
+        </w:rPr>
+        <w:t>UML</w:t>
+      </w:r>
+      <w:r>
+        <w:rPr>
+          <w:szCs w:val="24"/>
+        </w:rPr>
+        <w:t xml:space="preserve"> : </w:t>
+      </w:r>
+      <w:r>
+        <w:rPr>
+          <w:szCs w:val="24"/>
+        </w:rPr>
+        <w:t>« </w:t>
+      </w:r>
+      <w:r>
+        <w:rPr>
+          <w:szCs w:val="24"/>
+        </w:rPr>
+        <w:t>Unified Modeling Langage</w:t>
+      </w:r>
+      <w:r>
+        <w:rPr>
+          <w:szCs w:val="24"/>
+        </w:rPr>
+        <w:t> »</w:t>
+      </w:r>
+      <w:r>
+        <w:rPr>
+          <w:szCs w:val="24"/>
+        </w:rPr>
+        <w:t xml:space="preserve">, langage </w:t>
+      </w:r>
+      <w:r>
+        <w:rPr>
+          <w:szCs w:val="24"/>
+        </w:rPr>
+        <w:t>de modélis</w:t>
+      </w:r>
+      <w:r>
+        <w:rPr>
+          <w:szCs w:val="24"/>
+        </w:rPr>
+        <w:t>ation des données</w:t>
+      </w:r>
+      <w:r>
+        <w:rPr>
+          <w:szCs w:val="24"/>
+        </w:rPr>
+        <w:t xml:space="preserve"> grâce auquel nous réalisons, entre autres, notre diagramme de classes.</w:t>
+      </w:r>
+    </w:p>
+    <w:p>
+      <w:pPr>
+        <w:rPr>
+          <w:szCs w:val="24"/>
+        </w:rPr>
+      </w:pPr>
+      <w:r>
+        <w:rPr>
+          <w:b/>
+          <w:szCs w:val="24"/>
+        </w:rPr>
+        <w:t>MCD</w:t>
+      </w:r>
+      <w:r>
+        <w:rPr>
+          <w:szCs w:val="24"/>
+        </w:rPr>
+        <w:t xml:space="preserve"> : </w:t>
+      </w:r>
+      <w:r>
+        <w:rPr>
+          <w:szCs w:val="24"/>
+        </w:rPr>
+        <w:t>« </w:t>
+      </w:r>
+      <w:r>
+        <w:rPr>
+          <w:szCs w:val="24"/>
+        </w:rPr>
+        <w:t>Modèle Conceptuel de Données</w:t>
+      </w:r>
+      <w:r>
+        <w:rPr>
+          <w:szCs w:val="24"/>
+        </w:rPr>
+        <w:t> »</w:t>
+      </w:r>
+      <w:r>
+        <w:rPr>
+          <w:szCs w:val="24"/>
+        </w:rPr>
+        <w:t>, un modèle per</w:t>
+      </w:r>
+      <w:r>
+        <w:rPr>
+          <w:szCs w:val="24"/>
+        </w:rPr>
+        <w:t>mettant de représenter des entités de données ainsi que leurs relations.</w:t>
+      </w:r>
+    </w:p>
+    <w:p>
+      <w:pPr>
+        <w:rPr>
+          <w:szCs w:val="24"/>
+        </w:rPr>
+      </w:pPr>
+      <w:r>
+        <w:rPr>
+          <w:b/>
+          <w:szCs w:val="24"/>
+        </w:rPr>
+        <w:t>IDE</w:t>
+      </w:r>
+      <w:r>
+        <w:rPr>
+          <w:szCs w:val="24"/>
+        </w:rPr>
+        <w:t xml:space="preserve"> : </w:t>
+      </w:r>
+      <w:r>
+        <w:rPr>
+          <w:szCs w:val="24"/>
+        </w:rPr>
+        <w:t>« </w:t>
+      </w:r>
+      <w:r>
+        <w:rPr>
+          <w:szCs w:val="24"/>
+        </w:rPr>
+        <w:t>Intelligent Develop</w:t>
+      </w:r>
+      <w:r>
+        <w:rPr>
+          <w:szCs w:val="24"/>
+        </w:rPr>
+        <w:t>ment Environement</w:t>
+      </w:r>
+      <w:r>
+        <w:rPr>
+          <w:szCs w:val="24"/>
+        </w:rPr>
+        <w:t> »</w:t>
+      </w:r>
+      <w:r>
+        <w:rPr>
+          <w:szCs w:val="24"/>
+        </w:rPr>
+        <w:t>, environnement de développement intelligent</w:t>
+      </w:r>
+      <w:r>
+        <w:rPr>
+          <w:szCs w:val="24"/>
+        </w:rPr>
+        <w:t>. Un exemple d’IDE est NetBeans.</w:t>
+      </w:r>
+    </w:p>
+    <w:p>
+      <w:pPr>
+        <w:rPr>
+          <w:szCs w:val="24"/>
+        </w:rPr>
+      </w:pPr>
+      <w:r>
+        <w:rPr>
+          <w:b/>
+          <w:szCs w:val="24"/>
+        </w:rPr>
+        <w:t>SGBD</w:t>
+      </w:r>
+      <w:r>
+        <w:rPr>
+          <w:szCs w:val="24"/>
+        </w:rPr>
+        <w:t> : Système de Gestion de Bases de Données</w:t>
+      </w:r>
+      <w:r>
+        <w:rPr>
+          <w:szCs w:val="24"/>
+        </w:rPr>
+        <w:t>, logiciel qui gère la manipulation de données stockées sur disque et offre une interface utilisateur pour les définir et les manipuler.</w:t>
+      </w:r>
+    </w:p>
     <w:p>
       <w:pPr>
         <w:pStyle w:val="Titre1"/>
       </w:pPr>
-      <w:bookmarkStart w:id="2" w:name="_Toc452048011"/>
-      <w:r>
-        <w:t xml:space="preserve">II - </w:t>
-      </w:r>
-      <w:r>
-        <w:t>Dictionnaire des termes utilisés</w:t>
+      <w:bookmarkStart w:id="2" w:name="_Toc452736171"/>
+      <w:r>
+        <w:t xml:space="preserve">III - </w:t>
+      </w:r>
+      <w:r>
+        <w:t>Descriptif de l’équipe</w:t>
       </w:r>
       <w:bookmarkEnd w:id="2"/>
-    </w:p>
-    <w:p>
-      <w:r>
-        <w:t>POO : Programmation Orientée Objet</w:t>
-      </w:r>
-    </w:p>
-    <w:p>
-      <w:r>
-        <w:t xml:space="preserve">UML : </w:t>
-      </w:r>
-      <w:proofErr w:type="spellStart"/>
-      <w:r>
-        <w:t>Unified</w:t>
-      </w:r>
-      <w:proofErr w:type="spellEnd"/>
-      <w:r>
+      <w:r>
+        <w:t> </w:t>
+      </w:r>
+    </w:p>
+    <w:p>
+      <w:pPr>
+        <w:pStyle w:val="Titre2"/>
+      </w:pPr>
+      <w:bookmarkStart w:id="3" w:name="_Toc452736172"/>
+      <w:r>
+        <w:t>1) Les acteurs</w:t>
+      </w:r>
+      <w:bookmarkEnd w:id="3"/>
+    </w:p>
+    <w:p>
+      <w:pPr>
+        <w:rPr>
+          <w:szCs w:val="24"/>
+        </w:rPr>
+      </w:pPr>
+      <w:r>
+        <w:rPr>
+          <w:szCs w:val="24"/>
+        </w:rPr>
+        <w:t>Par ordre alphabétique :</w:t>
+      </w:r>
+    </w:p>
+    <w:p>
+      <w:pPr>
+        <w:pStyle w:val="Titre3"/>
+      </w:pPr>
+      <w:bookmarkStart w:id="4" w:name="_Toc452736173"/>
+      <w:r>
+        <w:t>Martin Bolot (Chef de projet)</w:t>
+      </w:r>
+      <w:bookmarkEnd w:id="4"/>
+    </w:p>
+    <w:p>
+      <w:pPr>
+        <w:rPr>
+          <w:szCs w:val="24"/>
+        </w:rPr>
+      </w:pPr>
+      <w:r>
+        <w:rPr>
+          <w:szCs w:val="24"/>
+        </w:rPr>
+        <w:t xml:space="preserve">Disposant d’une expérience de trois ans dans le domaine du développement Web, il a été choisi comme chef de projet car il a déjà pu observer dans un cadre professionnel le cycle de </w:t>
+      </w:r>
+      <w:r>
+        <w:rPr>
+          <w:szCs w:val="24"/>
+        </w:rPr>
+        <w:lastRenderedPageBreak/>
+        <w:t xml:space="preserve">vie d’une application. </w:t>
+      </w:r>
+      <w:r>
+        <w:rPr>
+          <w:szCs w:val="24"/>
+        </w:rPr>
+        <w:t>Il s’occupera de la coordination de l’équipe, de la rédaction de certains documents fonctionnels</w:t>
+      </w:r>
+      <w:r>
+        <w:rPr>
+          <w:szCs w:val="24"/>
+        </w:rPr>
+        <w:t>,</w:t>
+      </w:r>
+      <w:r>
+        <w:rPr>
+          <w:szCs w:val="24"/>
+        </w:rPr>
+        <w:t xml:space="preserve"> mais aussi du développement d’une partie de l’application.</w:t>
+      </w:r>
+      <w:r>
+        <w:rPr>
+          <w:szCs w:val="24"/>
+        </w:rPr>
         <w:t xml:space="preserve"> </w:t>
       </w:r>
-      <w:proofErr w:type="spellStart"/>
-      <w:r>
-        <w:t>Modeling</w:t>
-      </w:r>
-      <w:proofErr w:type="spellEnd"/>
-      <w:r>
-        <w:t xml:space="preserve"> Langage</w:t>
-      </w:r>
-      <w:r>
-        <w:t xml:space="preserve">, langage de </w:t>
-      </w:r>
-      <w:proofErr w:type="spellStart"/>
-      <w:r>
-        <w:t>modélistation</w:t>
-      </w:r>
-      <w:proofErr w:type="spellEnd"/>
-      <w:r>
-        <w:t xml:space="preserve"> des données</w:t>
-      </w:r>
-    </w:p>
-    <w:p>
-      <w:r>
-        <w:t>MCD : Modèle Conceptuel de Données</w:t>
-      </w:r>
-    </w:p>
-    <w:p>
-      <w:r>
-        <w:t xml:space="preserve">IDE : Intelligent </w:t>
-      </w:r>
-      <w:proofErr w:type="spellStart"/>
-      <w:r>
-        <w:t>Developpement</w:t>
-      </w:r>
-      <w:proofErr w:type="spellEnd"/>
-      <w:r>
+    </w:p>
+    <w:p>
+      <w:pPr>
+        <w:pStyle w:val="Titre3"/>
+      </w:pPr>
+      <w:bookmarkStart w:id="5" w:name="_Toc452736174"/>
+      <w:r>
+        <w:t>Loïc Bronner</w:t>
+      </w:r>
+      <w:bookmarkEnd w:id="5"/>
+    </w:p>
+    <w:p>
+      <w:pPr>
+        <w:rPr>
+          <w:szCs w:val="24"/>
+        </w:rPr>
+      </w:pPr>
+      <w:r>
+        <w:rPr>
+          <w:szCs w:val="24"/>
+        </w:rPr>
+        <w:t>A la fois grand amateur de football et spécialiste des interfaces graphiques, Loïc possède une connaissance exhaustive du fonctionnement  des championnats ciblés par notre application. Ainsi, il aura pour rôle de gérer la partie interactive du logicielle et de guider les acteurs du projet ayant le moins de connaissance sur le sujet du football afin d’arriver à une structure logique cohérente.</w:t>
+      </w:r>
+    </w:p>
+    <w:p>
+      <w:pPr>
+        <w:pStyle w:val="Titre3"/>
+      </w:pPr>
+      <w:bookmarkStart w:id="6" w:name="_Toc452736175"/>
+      <w:r>
+        <w:t>Rémy Fischer</w:t>
+      </w:r>
+      <w:bookmarkEnd w:id="6"/>
+    </w:p>
+    <w:p>
+      <w:pPr>
+        <w:rPr>
+          <w:szCs w:val="24"/>
+        </w:rPr>
+      </w:pPr>
+      <w:r>
+        <w:t xml:space="preserve">Rémy </w:t>
+      </w:r>
+      <w:r>
+        <w:rPr>
+          <w:szCs w:val="24"/>
+        </w:rPr>
+        <w:t>est issu du milieu scientifique et plus précisément d’une filière mathématique, son domaine de compétence porte vers l’algorithme. Il aura donc pour rôle, entre autres, de définir en amont les couches logiques qui seront utilisés dans les différentes parties de l’application.</w:t>
+      </w:r>
+    </w:p>
+    <w:p>
+      <w:pPr>
+        <w:pStyle w:val="Titre3"/>
+      </w:pPr>
+      <w:bookmarkStart w:id="7" w:name="_Toc452736176"/>
+      <w:r>
+        <w:t>Yoann Merle</w:t>
+      </w:r>
+      <w:bookmarkEnd w:id="7"/>
+    </w:p>
+    <w:p>
+      <w:pPr>
+        <w:rPr>
+          <w:szCs w:val="24"/>
+        </w:rPr>
+      </w:pPr>
+      <w:r>
+        <w:rPr>
+          <w:szCs w:val="24"/>
+        </w:rPr>
+        <w:t xml:space="preserve">Très familier avec la </w:t>
+      </w:r>
+      <w:r>
+        <w:rPr>
+          <w:szCs w:val="24"/>
+        </w:rPr>
+        <w:t>POO et avec le langage UML, il s’occupera de la définition du diagramme de classes et de son implémentation concrète dans l’application, mais aussi de veiller à la cohérence de la gestion des classes par rapport au M</w:t>
+      </w:r>
+      <w:r>
+        <w:rPr>
+          <w:szCs w:val="24"/>
+        </w:rPr>
+        <w:t>C</w:t>
+      </w:r>
+      <w:r>
+        <w:rPr>
+          <w:szCs w:val="24"/>
+        </w:rPr>
+        <w:t>D.</w:t>
+      </w:r>
+    </w:p>
+    <w:p>
+      <w:pPr>
+        <w:pStyle w:val="Titre3"/>
+      </w:pPr>
+      <w:bookmarkStart w:id="8" w:name="_Toc452736177"/>
+      <w:r>
+        <w:t>Karim Oubah</w:t>
+      </w:r>
+      <w:bookmarkEnd w:id="8"/>
+    </w:p>
+    <w:p>
+      <w:pPr>
+        <w:rPr>
+          <w:szCs w:val="24"/>
+        </w:rPr>
+      </w:pPr>
+      <w:r>
+        <w:rPr>
+          <w:szCs w:val="24"/>
+        </w:rPr>
+        <w:t xml:space="preserve">Karim </w:t>
+      </w:r>
+      <w:r>
+        <w:rPr>
+          <w:szCs w:val="24"/>
+        </w:rPr>
+        <w:t>a précédemment suivi un cursus en</w:t>
+      </w:r>
+      <w:r>
+        <w:rPr>
+          <w:szCs w:val="24"/>
+        </w:rPr>
+        <w:t xml:space="preserve"> GEA</w:t>
+      </w:r>
+      <w:r>
+        <w:rPr>
+          <w:szCs w:val="24"/>
+        </w:rPr>
+        <w:t>,</w:t>
+      </w:r>
+      <w:r>
+        <w:rPr>
+          <w:szCs w:val="24"/>
+        </w:rPr>
+        <w:t xml:space="preserve"> possède de solides connaissances en gestion</w:t>
+      </w:r>
+      <w:r>
+        <w:rPr>
+          <w:szCs w:val="24"/>
+        </w:rPr>
         <w:t xml:space="preserve"> </w:t>
       </w:r>
-      <w:proofErr w:type="spellStart"/>
-      <w:r>
-        <w:t>Environement</w:t>
-      </w:r>
-      <w:proofErr w:type="spellEnd"/>
-      <w:r>
-        <w:t>, environnement de développement intelligent</w:t>
-      </w:r>
-    </w:p>
-    <w:p>
-      <w:r>
-        <w:t>SGBD : Système de Gestion de Bases de Données</w:t>
-      </w:r>
-    </w:p>
-    <w:p/>
-    <w:p>
-      <w:pPr>
-        <w:pStyle w:val="Titre1"/>
-      </w:pPr>
-      <w:bookmarkStart w:id="3" w:name="_Toc452048012"/>
-      <w:r>
-        <w:t xml:space="preserve">III - </w:t>
-      </w:r>
-      <w:r>
-        <w:t>Descriptif de l’équipe</w:t>
-      </w:r>
-      <w:bookmarkEnd w:id="3"/>
-      <w:r>
-        <w:t> </w:t>
+      <w:r>
+        <w:rPr>
+          <w:szCs w:val="24"/>
+        </w:rPr>
+        <w:t>et sera en charge d’une partie de la gestion des plannings</w:t>
+      </w:r>
+      <w:r>
+        <w:rPr>
+          <w:szCs w:val="24"/>
+        </w:rPr>
+        <w:t xml:space="preserve">. Son projet tuteuré est basé sur le Java, il sera donc le référent technique pour toutes les questions ayant </w:t>
+      </w:r>
+      <w:r>
+        <w:rPr>
+          <w:szCs w:val="24"/>
+        </w:rPr>
+        <w:t>trait</w:t>
+      </w:r>
+      <w:r>
+        <w:rPr>
+          <w:szCs w:val="24"/>
+        </w:rPr>
+        <w:t xml:space="preserve"> au développement de l’application Java et à la couche d’accès aux données.</w:t>
       </w:r>
     </w:p>
     <w:p>
       <w:pPr>
         <w:pStyle w:val="Titre2"/>
       </w:pPr>
-      <w:bookmarkStart w:id="4" w:name="_Toc452048013"/>
-      <w:r>
-        <w:t>1) Les acteurs</w:t>
-      </w:r>
-      <w:bookmarkEnd w:id="4"/>
-    </w:p>
-    <w:p>
-      <w:r>
-        <w:t>Par ordre alphabétique :</w:t>
-      </w:r>
-    </w:p>
-    <w:p>
-      <w:pPr>
-        <w:pStyle w:val="Titre3"/>
-      </w:pPr>
-      <w:bookmarkStart w:id="5" w:name="_Toc452048014"/>
-      <w:r>
-        <w:t xml:space="preserve">Martin </w:t>
-      </w:r>
-      <w:proofErr w:type="spellStart"/>
-      <w:r>
-        <w:t>Bolot</w:t>
-      </w:r>
-      <w:proofErr w:type="spellEnd"/>
-      <w:r>
-        <w:t xml:space="preserve"> (Chef de projet)</w:t>
-      </w:r>
-      <w:bookmarkEnd w:id="5"/>
-    </w:p>
-    <w:p>
-      <w:r>
-        <w:t xml:space="preserve">Disposant d’une expérience de trois ans dans le domaine du développement Web, il a été choisi comme chef de projet car il a déjà pu observer dans un cadre professionnel le cycle de vie d’une application. </w:t>
-      </w:r>
-      <w:r>
-        <w:t>Il s’occupera de la coordination de l’équipe, de la rédaction de certains documents fonctionnels mais aussi du développement d’une partie de l’application.</w:t>
-      </w:r>
-      <w:r>
-        <w:t xml:space="preserve"> </w:t>
-      </w:r>
-    </w:p>
-    <w:p>
-      <w:pPr>
-        <w:pStyle w:val="Titre3"/>
-      </w:pPr>
-      <w:bookmarkStart w:id="6" w:name="_Toc452048015"/>
-      <w:r>
-        <w:t>Yoann Merle</w:t>
-      </w:r>
-      <w:bookmarkEnd w:id="6"/>
-    </w:p>
-    <w:p>
-      <w:r>
-        <w:t xml:space="preserve">Très familier avec la </w:t>
-      </w:r>
-      <w:r>
-        <w:t>POO et avec le langage UML, il s’occupera de la définition du diagramme de classes et de son implémentation concrète dans l’application, mais aussi de veiller à la cohérence de la gestion des classes par rapport au M</w:t>
-      </w:r>
-      <w:r>
-        <w:t>C</w:t>
-      </w:r>
-      <w:r>
-        <w:t>D.</w:t>
-      </w:r>
-    </w:p>
-    <w:p>
-      <w:pPr>
-        <w:pStyle w:val="Titre3"/>
-        <w:rPr>
-          <w:lang w:val="en-US"/>
-        </w:rPr>
-      </w:pPr>
-      <w:bookmarkStart w:id="7" w:name="_Toc452048016"/>
-      <w:r>
-        <w:rPr>
-          <w:lang w:val="en-US"/>
-        </w:rPr>
-        <w:t xml:space="preserve">Karim </w:t>
-      </w:r>
-      <w:proofErr w:type="spellStart"/>
-      <w:r>
-        <w:rPr>
-          <w:lang w:val="en-US"/>
-        </w:rPr>
-        <w:t>Oubah</w:t>
-      </w:r>
-      <w:bookmarkEnd w:id="7"/>
-      <w:proofErr w:type="spellEnd"/>
-    </w:p>
-    <w:p>
-      <w:r>
-        <w:t xml:space="preserve">Karim vient d’une filière GEA et </w:t>
-      </w:r>
-      <w:r>
-        <w:t>possède de solides connaissances en gestion</w:t>
-      </w:r>
-      <w:r>
-        <w:t>, et sera en charge d’une partie de la gestion des plannings</w:t>
-      </w:r>
-      <w:r>
-        <w:t xml:space="preserve">. Son projet tuteuré est basé sur le Java, il sera donc le référent technique pour toutes les questions ayant </w:t>
-      </w:r>
-      <w:r>
-        <w:t>trait</w:t>
-      </w:r>
-      <w:r>
-        <w:t xml:space="preserve"> au développement de l’application Java et à la couche d’accès aux données.</w:t>
-      </w:r>
-    </w:p>
-    <w:p>
-      <w:pPr>
-        <w:pStyle w:val="Titre3"/>
-        <w:rPr>
-          <w:lang w:val="en-US"/>
-        </w:rPr>
-      </w:pPr>
-      <w:bookmarkStart w:id="8" w:name="_Toc452048017"/>
-      <w:r>
-        <w:rPr>
-          <w:lang w:val="en-US"/>
-        </w:rPr>
-        <w:t>Arthur</w:t>
-      </w:r>
-      <w:r>
-        <w:rPr>
-          <w:lang w:val="en-US"/>
-        </w:rPr>
-        <w:t xml:space="preserve"> </w:t>
-      </w:r>
-      <w:proofErr w:type="spellStart"/>
-      <w:r>
-        <w:rPr>
-          <w:lang w:val="en-US"/>
-        </w:rPr>
-        <w:t>Zicaro</w:t>
-      </w:r>
-      <w:bookmarkEnd w:id="8"/>
-      <w:proofErr w:type="spellEnd"/>
-    </w:p>
-    <w:p>
-      <w:r>
-        <w:t xml:space="preserve">Arthur est issu du milieu scientifique et plus précisément d’une filière mathématique, </w:t>
-      </w:r>
-      <w:r>
-        <w:t>son domaine de compétence porte vers l’algorith</w:t>
-      </w:r>
-      <w:r>
-        <w:t>me. Il aura donc pour rôle, entre autres, de définir en amont les couches logiques qui seront utilisés dans les différentes parties de l’application.</w:t>
-      </w:r>
-    </w:p>
-    <w:p>
-      <w:pPr>
-        <w:rPr>
-          <w:lang w:val="en-US"/>
-        </w:rPr>
-      </w:pPr>
-    </w:p>
-    <w:p>
-      <w:pPr>
-        <w:pStyle w:val="Titre2"/>
-        <w:rPr>
-          <w:lang w:val="en-US"/>
-        </w:rPr>
-      </w:pPr>
-      <w:bookmarkStart w:id="9" w:name="_Toc452048018"/>
-      <w:r>
-        <w:rPr>
-          <w:lang w:val="en-US"/>
-        </w:rPr>
-        <w:t xml:space="preserve">2) </w:t>
-      </w:r>
-      <w:proofErr w:type="spellStart"/>
-      <w:r>
-        <w:rPr>
-          <w:lang w:val="en-US"/>
-        </w:rPr>
-        <w:t>Répartition</w:t>
-      </w:r>
-      <w:proofErr w:type="spellEnd"/>
-      <w:r>
-        <w:rPr>
-          <w:lang w:val="en-US"/>
-        </w:rPr>
-        <w:t xml:space="preserve"> des </w:t>
-      </w:r>
-      <w:r>
-        <w:rPr>
-          <w:lang w:val="en-US"/>
-        </w:rPr>
+      <w:bookmarkStart w:id="9" w:name="_Toc452736178"/>
+      <w:r>
+        <w:t xml:space="preserve">2) Répartition des </w:t>
+      </w:r>
+      <w:r>
         <w:t>lots</w:t>
       </w:r>
       <w:bookmarkEnd w:id="9"/>
     </w:p>
     <w:p>
-      <w:r>
-        <w:t xml:space="preserve">Deux sous-groupes ont été formés pour la </w:t>
-      </w:r>
-      <w:r>
-        <w:t>ré</w:t>
-      </w:r>
-      <w:r>
-        <w:t>partition des t</w:t>
-      </w:r>
-      <w:r>
-        <w:t>âches :</w:t>
+      <w:pPr>
+        <w:rPr>
+          <w:szCs w:val="24"/>
+        </w:rPr>
+      </w:pPr>
+      <w:r>
+        <w:rPr>
+          <w:szCs w:val="24"/>
+        </w:rPr>
+        <w:t>Deux sous-groupes ont été formés pour la répartition des tâches :</w:t>
       </w:r>
     </w:p>
     <w:p>
@@ -1990,9 +2574,33 @@
           <w:ilvl w:val="0"/>
           <w:numId w:val="5"/>
         </w:numPr>
-      </w:pPr>
-      <w:r>
-        <w:t>Martin et Yoann s’occuperont des championnats nationaux</w:t>
+        <w:rPr>
+          <w:szCs w:val="24"/>
+        </w:rPr>
+      </w:pPr>
+      <w:r>
+        <w:rPr>
+          <w:szCs w:val="24"/>
+        </w:rPr>
+        <w:t xml:space="preserve">Martin, </w:t>
+      </w:r>
+      <w:r>
+        <w:rPr>
+          <w:szCs w:val="24"/>
+        </w:rPr>
+        <w:t>Yoann</w:t>
+      </w:r>
+      <w:r>
+        <w:rPr>
+          <w:szCs w:val="24"/>
+        </w:rPr>
+        <w:t xml:space="preserve"> et Karim</w:t>
+      </w:r>
+      <w:r>
+        <w:rPr>
+          <w:szCs w:val="24"/>
+        </w:rPr>
+        <w:t xml:space="preserve"> s’occuperont des championnats nationaux</w:t>
       </w:r>
     </w:p>
     <w:p>
@@ -2002,18 +2610,175 @@
           <w:ilvl w:val="0"/>
           <w:numId w:val="5"/>
         </w:numPr>
-      </w:pPr>
-      <w:r>
-        <w:t>Arthur et Karim s’occuperont des championnats internationaux</w:t>
-      </w:r>
-    </w:p>
-    <w:p/>
-    <w:p/>
+        <w:rPr>
+          <w:szCs w:val="24"/>
+        </w:rPr>
+      </w:pPr>
+      <w:r>
+        <w:rPr>
+          <w:szCs w:val="24"/>
+        </w:rPr>
+        <w:t>Loïc</w:t>
+      </w:r>
+      <w:r>
+        <w:rPr>
+          <w:szCs w:val="24"/>
+        </w:rPr>
+        <w:t xml:space="preserve"> et </w:t>
+      </w:r>
+      <w:r>
+        <w:rPr>
+          <w:szCs w:val="24"/>
+        </w:rPr>
+        <w:t xml:space="preserve">Rémy </w:t>
+      </w:r>
+      <w:r>
+        <w:rPr>
+          <w:szCs w:val="24"/>
+        </w:rPr>
+        <w:t>s’occuperont des championnats internationaux</w:t>
+      </w:r>
+    </w:p>
+    <w:p>
+      <w:pPr>
+        <w:rPr>
+          <w:szCs w:val="24"/>
+        </w:rPr>
+      </w:pPr>
+    </w:p>
+    <w:p>
+      <w:pPr>
+        <w:rPr>
+          <w:szCs w:val="24"/>
+        </w:rPr>
+      </w:pPr>
+    </w:p>
+    <w:p>
+      <w:pPr>
+        <w:rPr>
+          <w:szCs w:val="24"/>
+        </w:rPr>
+      </w:pPr>
+      <w:r>
+        <w:rPr>
+          <w:szCs w:val="24"/>
+        </w:rPr>
+        <w:lastRenderedPageBreak/>
+        <w:t>Les différents lots ont été répartis de la manière suivante (en plus des tâches prédéfinies dans la partie description de l’équipe).</w:t>
+      </w:r>
+    </w:p>
+    <w:p>
+      <w:pPr>
+        <w:rPr>
+          <w:szCs w:val="24"/>
+        </w:rPr>
+      </w:pPr>
+      <w:r>
+        <w:rPr>
+          <w:szCs w:val="24"/>
+        </w:rPr>
+        <w:t xml:space="preserve">Martin devra rédiger </w:t>
+      </w:r>
+      <w:r>
+        <w:rPr>
+          <w:szCs w:val="24"/>
+        </w:rPr>
+        <w:t>le cahier</w:t>
+      </w:r>
+      <w:r>
+        <w:rPr>
+          <w:szCs w:val="24"/>
+        </w:rPr>
+        <w:t xml:space="preserve"> d’analyse et produire le diagramme de séquences de l’application.</w:t>
+      </w:r>
+    </w:p>
+    <w:p>
+      <w:pPr>
+        <w:rPr>
+          <w:szCs w:val="24"/>
+        </w:rPr>
+      </w:pPr>
+      <w:r>
+        <w:rPr>
+          <w:szCs w:val="24"/>
+        </w:rPr>
+        <w:t>Loïc sera en charge de la conception des maquettes puis de la réalisation de l’interface graphique.</w:t>
+      </w:r>
+    </w:p>
+    <w:p>
+      <w:pPr>
+        <w:rPr>
+          <w:szCs w:val="24"/>
+        </w:rPr>
+      </w:pPr>
+      <w:r>
+        <w:rPr>
+          <w:szCs w:val="24"/>
+        </w:rPr>
+        <w:t>Rémy aura pour rôle de créer les algorithmes nécessaires au traitement des données de l’application telles que la génération d’un classement par exemple.</w:t>
+      </w:r>
+    </w:p>
+    <w:p>
+      <w:pPr>
+        <w:rPr>
+          <w:szCs w:val="24"/>
+        </w:rPr>
+      </w:pPr>
+      <w:r>
+        <w:rPr>
+          <w:szCs w:val="24"/>
+        </w:rPr>
+        <w:t xml:space="preserve">Karim réalisera les diagrammes de Gantt ainsi que les diagrammes de cas d’utilisations (use cases) avant de se charger de réaliser le modèle conceptuel de données (MCD). C’est, à terme, lui qui gèrera la </w:t>
+      </w:r>
+      <w:r>
+        <w:rPr>
+          <w:szCs w:val="24"/>
+        </w:rPr>
+        <w:t>persistance</w:t>
+      </w:r>
+      <w:r>
+        <w:rPr>
+          <w:szCs w:val="24"/>
+        </w:rPr>
+        <w:t xml:space="preserve"> physique des données de l’application</w:t>
+      </w:r>
+      <w:r>
+        <w:rPr>
+          <w:szCs w:val="24"/>
+        </w:rPr>
+        <w:t>.</w:t>
+      </w:r>
+    </w:p>
+    <w:p>
+      <w:pPr>
+        <w:rPr>
+          <w:szCs w:val="24"/>
+        </w:rPr>
+      </w:pPr>
+      <w:r>
+        <w:rPr>
+          <w:szCs w:val="24"/>
+        </w:rPr>
+        <w:t xml:space="preserve">Yoann se chargera quant à lui de produire le diagramme de classes puis de fournir le code Java des différentes classes qui composeront </w:t>
+      </w:r>
+      <w:r>
+        <w:rPr>
+          <w:szCs w:val="24"/>
+        </w:rPr>
+        <w:t>notre programme</w:t>
+      </w:r>
+      <w:r>
+        <w:rPr>
+          <w:szCs w:val="24"/>
+        </w:rPr>
+        <w:t>.</w:t>
+      </w:r>
+    </w:p>
     <w:p>
       <w:pPr>
         <w:pStyle w:val="Titre1"/>
       </w:pPr>
-      <w:bookmarkStart w:id="10" w:name="_Toc452048019"/>
+      <w:bookmarkStart w:id="10" w:name="_Toc452736179"/>
       <w:r>
         <w:t>IV</w:t>
       </w:r>
@@ -2032,277 +2797,26 @@
       <w:pPr>
         <w:pStyle w:val="Titre2"/>
       </w:pPr>
-      <w:bookmarkStart w:id="11" w:name="_Toc452048020"/>
-      <w:r>
-        <w:t>1)</w:t>
-      </w:r>
-      <w:r>
-        <w:t xml:space="preserve"> </w:t>
-      </w:r>
-      <w:proofErr w:type="spellStart"/>
-      <w:r>
-        <w:t>NetBeans</w:t>
-      </w:r>
-      <w:bookmarkEnd w:id="11"/>
-      <w:proofErr w:type="spellEnd"/>
-    </w:p>
-    <w:p>
-      <w:r>
-        <w:t xml:space="preserve">Nous avons choisi </w:t>
-      </w:r>
-      <w:proofErr w:type="spellStart"/>
-      <w:r>
-        <w:t>NetBeans</w:t>
-      </w:r>
-      <w:proofErr w:type="spellEnd"/>
-      <w:r>
-        <w:t xml:space="preserve"> comme environnement de développement pour notre application Java. </w:t>
-      </w:r>
-      <w:r>
-        <w:t xml:space="preserve">En effet, il s’agit d’un IDE gratuit et performant, installé sur toutes les machines sur lesquelles nous allons </w:t>
-      </w:r>
-      <w:proofErr w:type="spellStart"/>
-      <w:r>
-        <w:t>trailler</w:t>
-      </w:r>
-      <w:proofErr w:type="spellEnd"/>
-      <w:r>
-        <w:t>.</w:t>
-      </w:r>
-    </w:p>
-    <w:p>
-      <w:pPr>
-        <w:pStyle w:val="Titre2"/>
-      </w:pPr>
-      <w:bookmarkStart w:id="12" w:name="_Toc452048021"/>
-      <w:r>
-        <w:t>2)</w:t>
-      </w:r>
-      <w:r>
-        <w:t xml:space="preserve"> Oracle</w:t>
-      </w:r>
-      <w:bookmarkEnd w:id="12"/>
-    </w:p>
-    <w:p>
-      <w:r>
-        <w:t>Nous allons utiliser Oracle comme SGBD pour la gestion des données persistantes de l’application.</w:t>
-      </w:r>
-      <w:r>
-        <w:t xml:space="preserve"> Ce logiciel sera utilisé pour deux raison : premièrement l’équipe en a une bonne connaissance car il a été étudié en cours via deux modules, et deuxièmement car il s’intègre facilement dans un environnements Java.</w:t>
-      </w:r>
-    </w:p>
-    <w:p>
-      <w:pPr>
-        <w:pStyle w:val="Titre2"/>
-      </w:pPr>
-      <w:bookmarkStart w:id="13" w:name="_Toc452048022"/>
-      <w:r>
-        <w:t>3)</w:t>
-      </w:r>
-      <w:r>
-        <w:t xml:space="preserve"> </w:t>
-      </w:r>
-      <w:proofErr w:type="spellStart"/>
-      <w:r>
-        <w:t>ArgoUML</w:t>
-      </w:r>
-      <w:bookmarkEnd w:id="13"/>
-      <w:proofErr w:type="spellEnd"/>
-    </w:p>
-    <w:p>
-      <w:proofErr w:type="spellStart"/>
-      <w:r>
-        <w:t>ArgoUML</w:t>
-      </w:r>
-      <w:proofErr w:type="spellEnd"/>
-      <w:r>
-        <w:t xml:space="preserve"> est un outil gratuit qui nous servira à effectuer une partie de nos diagrammes UML.</w:t>
-      </w:r>
-    </w:p>
-    <w:p>
-      <w:pPr>
-        <w:pStyle w:val="Titre2"/>
-      </w:pPr>
-      <w:bookmarkStart w:id="14" w:name="_Toc452048023"/>
-      <w:r>
-        <w:t>4)</w:t>
-      </w:r>
-      <w:r>
-        <w:t xml:space="preserve"> </w:t>
-      </w:r>
-      <w:proofErr w:type="spellStart"/>
-      <w:r>
-        <w:t>PowerAMC</w:t>
-      </w:r>
-      <w:bookmarkEnd w:id="14"/>
-      <w:proofErr w:type="spellEnd"/>
-    </w:p>
-    <w:p>
-      <w:proofErr w:type="spellStart"/>
-      <w:r>
-        <w:t>PowerAMC</w:t>
-      </w:r>
-      <w:proofErr w:type="spellEnd"/>
-      <w:r>
-        <w:t xml:space="preserve"> est un outil payant mais disponible sur les machines de l’IUT qui nous permettra de réaliser les diagrammes UML les plus complexes que nous aurons à produire (notamment le diagramme de classes)</w:t>
-      </w:r>
-      <w:r>
-        <w:t xml:space="preserve">, plus facilement faisable que sous </w:t>
-      </w:r>
-      <w:proofErr w:type="spellStart"/>
-      <w:r>
-        <w:t>ArgoUML</w:t>
-      </w:r>
-      <w:proofErr w:type="spellEnd"/>
-      <w:r>
-        <w:t>.</w:t>
-      </w:r>
-    </w:p>
-    <w:p>
-      <w:pPr>
-        <w:pStyle w:val="Titre2"/>
-      </w:pPr>
-      <w:bookmarkStart w:id="15" w:name="_Toc452048024"/>
-      <w:r>
-        <w:t>5)</w:t>
-      </w:r>
-      <w:r>
-        <w:t xml:space="preserve"> </w:t>
-      </w:r>
-      <w:proofErr w:type="spellStart"/>
-      <w:r>
-        <w:t>AnalyseSI</w:t>
-      </w:r>
-      <w:bookmarkEnd w:id="15"/>
-      <w:proofErr w:type="spellEnd"/>
-    </w:p>
-    <w:p>
-      <w:r>
-        <w:t>Sera utilisé pour concevoir le modèle entité-association (MCD) de la base de donnée de l’application.</w:t>
-      </w:r>
-    </w:p>
-    <w:p>
-      <w:pPr>
-        <w:pStyle w:val="Titre2"/>
-      </w:pPr>
-      <w:bookmarkStart w:id="16" w:name="_Toc452048025"/>
-      <w:r>
-        <w:t>6) Git / GitHub</w:t>
-      </w:r>
-      <w:bookmarkEnd w:id="16"/>
-    </w:p>
-    <w:p>
-      <w:r>
-        <w:t>Nous utiliserons Git comme logiciel de gestion de version durant le développement de ce programme Java, ainsi que la plateforme GitHub afin d’héberger notre projet en open-source.</w:t>
-      </w:r>
-      <w:r>
-        <w:t xml:space="preserve"> L</w:t>
-      </w:r>
-      <w:r>
-        <w:t xml:space="preserve">es </w:t>
-      </w:r>
-      <w:r>
-        <w:t>outil</w:t>
-      </w:r>
-      <w:r>
-        <w:t>s</w:t>
-      </w:r>
-      <w:r>
-        <w:t xml:space="preserve"> utilisé</w:t>
-      </w:r>
-      <w:r>
-        <w:t>s pour Git seront</w:t>
-      </w:r>
-      <w:r>
-        <w:t xml:space="preserve"> la ligne de commande et l’interface graphique</w:t>
-      </w:r>
-      <w:r>
-        <w:t xml:space="preserve">. Seules les sources du programme seront </w:t>
-      </w:r>
-      <w:proofErr w:type="spellStart"/>
-      <w:r>
-        <w:t>versionnées</w:t>
-      </w:r>
-      <w:proofErr w:type="spellEnd"/>
-      <w:r>
-        <w:t xml:space="preserve"> (dossier « </w:t>
-      </w:r>
-      <w:proofErr w:type="spellStart"/>
-      <w:r>
-        <w:t>src</w:t>
-      </w:r>
-      <w:proofErr w:type="spellEnd"/>
-      <w:r>
-        <w:t xml:space="preserve">/ ») afin que chaque acteur du projet puisse participer en créant son propre projet </w:t>
-      </w:r>
-      <w:proofErr w:type="spellStart"/>
-      <w:r>
-        <w:t>NetBeans</w:t>
-      </w:r>
-      <w:proofErr w:type="spellEnd"/>
-      <w:r>
-        <w:t xml:space="preserve"> en local.</w:t>
-      </w:r>
-    </w:p>
-    <w:p>
-      <w:r>
-        <w:t xml:space="preserve"> </w:t>
-      </w:r>
-    </w:p>
-    <w:p>
-      <w:pPr>
-        <w:pStyle w:val="Titre1"/>
-      </w:pPr>
-      <w:bookmarkStart w:id="17" w:name="_Toc452048026"/>
-      <w:r>
-        <w:lastRenderedPageBreak/>
-        <w:t xml:space="preserve">V - </w:t>
-      </w:r>
-      <w:r>
-        <w:t>Diagrammes</w:t>
-      </w:r>
-      <w:bookmarkEnd w:id="17"/>
-    </w:p>
-    <w:p>
-      <w:pPr>
-        <w:pStyle w:val="Titre2"/>
-      </w:pPr>
-      <w:bookmarkStart w:id="18" w:name="_Toc452048027"/>
-      <w:r>
-        <w:t xml:space="preserve">1) </w:t>
-      </w:r>
-      <w:r>
-        <w:t>Diagramme UML</w:t>
-      </w:r>
-      <w:r>
-        <w:t xml:space="preserve"> de classes</w:t>
-      </w:r>
-      <w:bookmarkEnd w:id="18"/>
-    </w:p>
-    <w:p>
-      <w:r>
-        <w:t>Le diagramme de classe définit les interactions et relations entre les différentes classes.</w:t>
-      </w:r>
-    </w:p>
-    <w:p>
+      <w:bookmarkStart w:id="11" w:name="_Toc452736180"/>
       <w:r>
         <w:rPr>
           <w:noProof/>
+          <w:szCs w:val="24"/>
           <w:lang w:eastAsia="fr-FR"/>
         </w:rPr>
         <w:drawing>
-          <wp:anchor distT="0" distB="0" distL="114300" distR="114300" simplePos="0" relativeHeight="251658240" behindDoc="0" locked="0" layoutInCell="1" allowOverlap="1" wp14:anchorId="26EB64E0" wp14:editId="2F89A630">
+          <wp:anchor distT="0" distB="0" distL="114300" distR="114300" simplePos="0" relativeHeight="251659264" behindDoc="0" locked="0" layoutInCell="1" allowOverlap="1" wp14:anchorId="4D16A278" wp14:editId="7863A89C">
             <wp:simplePos x="0" y="0"/>
-            <wp:positionH relativeFrom="page">
-              <wp:align>right</wp:align>
+            <wp:positionH relativeFrom="margin">
+              <wp:posOffset>4415155</wp:posOffset>
             </wp:positionH>
             <wp:positionV relativeFrom="paragraph">
-              <wp:posOffset>250825</wp:posOffset>
+              <wp:posOffset>5715</wp:posOffset>
             </wp:positionV>
-            <wp:extent cx="7129491" cy="5117911"/>
-            <wp:effectExtent l="0" t="0" r="0" b="6985"/>
-            <wp:wrapTopAndBottom/>
-            <wp:docPr id="1" name="Image 1" descr="C:\Users\p1504180\AppData\Local\Temp\diagramme_classes_v1.^ng.PNG"/>
+            <wp:extent cx="1019175" cy="1084580"/>
+            <wp:effectExtent l="0" t="0" r="9525" b="1270"/>
+            <wp:wrapSquare wrapText="bothSides"/>
+            <wp:docPr id="3" name="Image 3" descr="Z:\AppliSynth\Assets\images\logo_netbeans.png"/>
             <wp:cNvGraphicFramePr>
               <a:graphicFrameLocks xmlns:a="http://schemas.openxmlformats.org/drawingml/2006/main" noChangeAspect="1"/>
             </wp:cNvGraphicFramePr>
@@ -2310,7 +2824,7 @@
               <a:graphicData uri="http://schemas.openxmlformats.org/drawingml/2006/picture">
                 <pic:pic xmlns:pic="http://schemas.openxmlformats.org/drawingml/2006/picture">
                   <pic:nvPicPr>
-                    <pic:cNvPr id="0" name="Picture 1" descr="C:\Users\p1504180\AppData\Local\Temp\diagramme_classes_v1.^ng.PNG"/>
+                    <pic:cNvPr id="0" name="Picture 1" descr="Z:\AppliSynth\Assets\images\logo_netbeans.png"/>
                     <pic:cNvPicPr>
                       <a:picLocks noChangeAspect="1" noChangeArrowheads="1"/>
                     </pic:cNvPicPr>
@@ -2331,7 +2845,7 @@
                   <pic:spPr bwMode="auto">
                     <a:xfrm>
                       <a:off x="0" y="0"/>
-                      <a:ext cx="7129491" cy="5117911"/>
+                      <a:ext cx="1019175" cy="1084580"/>
                     </a:xfrm>
                     <a:prstGeom prst="rect">
                       <a:avLst/>
@@ -2344,48 +2858,78 @@
                 </pic:pic>
               </a:graphicData>
             </a:graphic>
+            <wp14:sizeRelH relativeFrom="margin">
+              <wp14:pctWidth>0</wp14:pctWidth>
+            </wp14:sizeRelH>
+            <wp14:sizeRelV relativeFrom="margin">
+              <wp14:pctHeight>0</wp14:pctHeight>
+            </wp14:sizeRelV>
           </wp:anchor>
         </w:drawing>
       </w:r>
-    </w:p>
-    <w:p/>
+      <w:r>
+        <w:t>1)</w:t>
+      </w:r>
+      <w:r>
+        <w:t xml:space="preserve"> NetBeans</w:t>
+      </w:r>
+      <w:bookmarkEnd w:id="11"/>
+    </w:p>
+    <w:p>
+      <w:pPr>
+        <w:rPr>
+          <w:szCs w:val="24"/>
+        </w:rPr>
+      </w:pPr>
+      <w:r>
+        <w:rPr>
+          <w:szCs w:val="24"/>
+        </w:rPr>
+        <w:t xml:space="preserve">Nous avons choisi NetBeans comme environnement de développement pour notre application Java. </w:t>
+      </w:r>
+      <w:r>
+        <w:rPr>
+          <w:szCs w:val="24"/>
+        </w:rPr>
+        <w:t>En effet, il s’agit d’un IDE gratuit et performant, installé sur toutes les machines sur lesquelles nous allons tra</w:t>
+      </w:r>
+      <w:r>
+        <w:rPr>
+          <w:szCs w:val="24"/>
+        </w:rPr>
+        <w:t>va</w:t>
+      </w:r>
+      <w:r>
+        <w:rPr>
+          <w:szCs w:val="24"/>
+        </w:rPr>
+        <w:t>iller.</w:t>
+      </w:r>
+    </w:p>
     <w:p>
       <w:pPr>
         <w:pStyle w:val="Titre2"/>
       </w:pPr>
-      <w:bookmarkStart w:id="19" w:name="_Toc452048028"/>
-      <w:r>
-        <w:t xml:space="preserve">2) </w:t>
-      </w:r>
-      <w:r>
-        <w:t>Diagramme de Gantt</w:t>
-      </w:r>
-      <w:bookmarkEnd w:id="19"/>
-    </w:p>
-    <w:p>
-      <w:r>
-        <w:t>Le</w:t>
-      </w:r>
-      <w:r>
-        <w:t xml:space="preserve"> diagramme de Gantt permet de re</w:t>
-      </w:r>
-      <w:r>
-        <w:t>présenter toutes les tâches définies par l’équipe et leur déroulement prévisionnel dans le temps (date de début et date de fin).</w:t>
-      </w:r>
-    </w:p>
-    <w:p/>
-    <w:p>
+      <w:bookmarkStart w:id="12" w:name="_Toc452736181"/>
       <w:r>
         <w:rPr>
           <w:noProof/>
+          <w:szCs w:val="24"/>
           <w:lang w:eastAsia="fr-FR"/>
         </w:rPr>
-        <w:lastRenderedPageBreak/>
         <w:drawing>
-          <wp:inline distT="0" distB="0" distL="0" distR="0" wp14:anchorId="4EB95DD9" wp14:editId="38522294">
-            <wp:extent cx="5760720" cy="1596752"/>
-            <wp:effectExtent l="0" t="0" r="0" b="3810"/>
-            <wp:docPr id="2" name="Image 2" descr="Z:\AppliSynth\Gantt\V2_karim\capture gantt.PNG"/>
+          <wp:anchor distT="0" distB="0" distL="114300" distR="114300" simplePos="0" relativeHeight="251660288" behindDoc="0" locked="0" layoutInCell="1" allowOverlap="1" wp14:anchorId="26A7C62F" wp14:editId="0D6AD397">
+            <wp:simplePos x="0" y="0"/>
+            <wp:positionH relativeFrom="margin">
+              <wp:align>right</wp:align>
+            </wp:positionH>
+            <wp:positionV relativeFrom="paragraph">
+              <wp:posOffset>9525</wp:posOffset>
+            </wp:positionV>
+            <wp:extent cx="1447200" cy="1447200"/>
+            <wp:effectExtent l="0" t="0" r="0" b="0"/>
+            <wp:wrapSquare wrapText="bothSides"/>
+            <wp:docPr id="5" name="Image 5" descr="Z:\AppliSynth\Assets\images\logo_oracle.png"/>
             <wp:cNvGraphicFramePr>
               <a:graphicFrameLocks xmlns:a="http://schemas.openxmlformats.org/drawingml/2006/main" noChangeAspect="1"/>
             </wp:cNvGraphicFramePr>
@@ -2393,7 +2937,7 @@
               <a:graphicData uri="http://schemas.openxmlformats.org/drawingml/2006/picture">
                 <pic:pic xmlns:pic="http://schemas.openxmlformats.org/drawingml/2006/picture">
                   <pic:nvPicPr>
-                    <pic:cNvPr id="0" name="Picture 1" descr="Z:\AppliSynth\Gantt\V2_karim\capture gantt.PNG"/>
+                    <pic:cNvPr id="0" name="Picture 2" descr="Z:\AppliSynth\Assets\images\logo_oracle.png"/>
                     <pic:cNvPicPr>
                       <a:picLocks noChangeAspect="1" noChangeArrowheads="1"/>
                     </pic:cNvPicPr>
@@ -2414,7 +2958,7 @@
                   <pic:spPr bwMode="auto">
                     <a:xfrm>
                       <a:off x="0" y="0"/>
-                      <a:ext cx="5760720" cy="1596752"/>
+                      <a:ext cx="1447200" cy="1447200"/>
                     </a:xfrm>
                     <a:prstGeom prst="rect">
                       <a:avLst/>
@@ -2427,6 +2971,777 @@
                 </pic:pic>
               </a:graphicData>
             </a:graphic>
+            <wp14:sizeRelH relativeFrom="margin">
+              <wp14:pctWidth>0</wp14:pctWidth>
+            </wp14:sizeRelH>
+            <wp14:sizeRelV relativeFrom="margin">
+              <wp14:pctHeight>0</wp14:pctHeight>
+            </wp14:sizeRelV>
+          </wp:anchor>
+        </w:drawing>
+      </w:r>
+      <w:r>
+        <w:t>2)</w:t>
+      </w:r>
+      <w:r>
+        <w:t xml:space="preserve"> Oracle</w:t>
+      </w:r>
+      <w:bookmarkEnd w:id="12"/>
+    </w:p>
+    <w:p>
+      <w:pPr>
+        <w:rPr>
+          <w:szCs w:val="24"/>
+        </w:rPr>
+      </w:pPr>
+      <w:r>
+        <w:rPr>
+          <w:szCs w:val="24"/>
+        </w:rPr>
+        <w:t>Nous allons utiliser Oracle comme SGBD pour la gestion des données persistantes de l’application.</w:t>
+      </w:r>
+      <w:r>
+        <w:rPr>
+          <w:szCs w:val="24"/>
+        </w:rPr>
+        <w:t xml:space="preserve"> Ce logiciel sera utilisé pour deux raison</w:t>
+      </w:r>
+      <w:r>
+        <w:rPr>
+          <w:szCs w:val="24"/>
+        </w:rPr>
+        <w:t>s</w:t>
+      </w:r>
+      <w:r>
+        <w:rPr>
+          <w:szCs w:val="24"/>
+        </w:rPr>
+        <w:t> : premièrement l’équipe en a une bonne connaissance car il a été étudié en cours via deux modules, et deuxièmement car il s’intègre f</w:t>
+      </w:r>
+      <w:r>
+        <w:rPr>
+          <w:szCs w:val="24"/>
+        </w:rPr>
+        <w:t>acilement dans un environnement</w:t>
+      </w:r>
+      <w:r>
+        <w:rPr>
+          <w:szCs w:val="24"/>
+        </w:rPr>
+        <w:t xml:space="preserve"> Java.</w:t>
+      </w:r>
+    </w:p>
+    <w:p>
+      <w:pPr>
+        <w:pStyle w:val="Titre2"/>
+      </w:pPr>
+      <w:bookmarkStart w:id="13" w:name="_Toc452736182"/>
+      <w:r>
+        <w:rPr>
+          <w:noProof/>
+          <w:szCs w:val="24"/>
+          <w:lang w:eastAsia="fr-FR"/>
+        </w:rPr>
+        <w:lastRenderedPageBreak/>
+        <w:drawing>
+          <wp:anchor distT="0" distB="0" distL="114300" distR="114300" simplePos="0" relativeHeight="251661312" behindDoc="0" locked="0" layoutInCell="1" allowOverlap="1" wp14:anchorId="49D8DAC0" wp14:editId="1F4CD33D">
+            <wp:simplePos x="0" y="0"/>
+            <wp:positionH relativeFrom="margin">
+              <wp:align>right</wp:align>
+            </wp:positionH>
+            <wp:positionV relativeFrom="paragraph">
+              <wp:posOffset>6350</wp:posOffset>
+            </wp:positionV>
+            <wp:extent cx="542925" cy="542925"/>
+            <wp:effectExtent l="0" t="0" r="9525" b="9525"/>
+            <wp:wrapSquare wrapText="bothSides"/>
+            <wp:docPr id="6" name="Image 6" descr="Z:\AppliSynth\Assets\images\logo_argouml.png"/>
+            <wp:cNvGraphicFramePr>
+              <a:graphicFrameLocks xmlns:a="http://schemas.openxmlformats.org/drawingml/2006/main" noChangeAspect="1"/>
+            </wp:cNvGraphicFramePr>
+            <a:graphic xmlns:a="http://schemas.openxmlformats.org/drawingml/2006/main">
+              <a:graphicData uri="http://schemas.openxmlformats.org/drawingml/2006/picture">
+                <pic:pic xmlns:pic="http://schemas.openxmlformats.org/drawingml/2006/picture">
+                  <pic:nvPicPr>
+                    <pic:cNvPr id="0" name="Picture 3" descr="Z:\AppliSynth\Assets\images\logo_argouml.png"/>
+                    <pic:cNvPicPr>
+                      <a:picLocks noChangeAspect="1" noChangeArrowheads="1"/>
+                    </pic:cNvPicPr>
+                  </pic:nvPicPr>
+                  <pic:blipFill>
+                    <a:blip r:embed="rId8" cstate="print">
+                      <a:extLst>
+                        <a:ext uri="{28A0092B-C50C-407E-A947-70E740481C1C}">
+                          <a14:useLocalDpi xmlns:a14="http://schemas.microsoft.com/office/drawing/2010/main" val="0"/>
+                        </a:ext>
+                      </a:extLst>
+                    </a:blip>
+                    <a:srcRect/>
+                    <a:stretch>
+                      <a:fillRect/>
+                    </a:stretch>
+                  </pic:blipFill>
+                  <pic:spPr bwMode="auto">
+                    <a:xfrm>
+                      <a:off x="0" y="0"/>
+                      <a:ext cx="542925" cy="542925"/>
+                    </a:xfrm>
+                    <a:prstGeom prst="rect">
+                      <a:avLst/>
+                    </a:prstGeom>
+                    <a:noFill/>
+                    <a:ln>
+                      <a:noFill/>
+                    </a:ln>
+                  </pic:spPr>
+                </pic:pic>
+              </a:graphicData>
+            </a:graphic>
+            <wp14:sizeRelH relativeFrom="margin">
+              <wp14:pctWidth>0</wp14:pctWidth>
+            </wp14:sizeRelH>
+            <wp14:sizeRelV relativeFrom="margin">
+              <wp14:pctHeight>0</wp14:pctHeight>
+            </wp14:sizeRelV>
+          </wp:anchor>
+        </w:drawing>
+      </w:r>
+      <w:r>
+        <w:t>3)</w:t>
+      </w:r>
+      <w:r>
+        <w:t xml:space="preserve"> ArgoUML</w:t>
+      </w:r>
+      <w:bookmarkEnd w:id="13"/>
+    </w:p>
+    <w:p>
+      <w:pPr>
+        <w:rPr>
+          <w:szCs w:val="24"/>
+        </w:rPr>
+      </w:pPr>
+      <w:r>
+        <w:rPr>
+          <w:szCs w:val="24"/>
+        </w:rPr>
+        <w:t>ArgoUML est un outil gratuit qui nous servira à effectuer une partie de nos diagrammes UML.</w:t>
+      </w:r>
+    </w:p>
+    <w:p>
+      <w:pPr>
+        <w:pStyle w:val="Titre2"/>
+      </w:pPr>
+      <w:bookmarkStart w:id="14" w:name="_Toc452736183"/>
+      <w:r>
+        <w:rPr>
+          <w:noProof/>
+          <w:szCs w:val="24"/>
+          <w:lang w:eastAsia="fr-FR"/>
+        </w:rPr>
+        <w:drawing>
+          <wp:anchor distT="0" distB="0" distL="114300" distR="114300" simplePos="0" relativeHeight="251662336" behindDoc="0" locked="0" layoutInCell="1" allowOverlap="1" wp14:anchorId="1CB7789A" wp14:editId="459A668A">
+            <wp:simplePos x="0" y="0"/>
+            <wp:positionH relativeFrom="margin">
+              <wp:align>right</wp:align>
+            </wp:positionH>
+            <wp:positionV relativeFrom="paragraph">
+              <wp:posOffset>6350</wp:posOffset>
+            </wp:positionV>
+            <wp:extent cx="962025" cy="628650"/>
+            <wp:effectExtent l="0" t="0" r="9525" b="0"/>
+            <wp:wrapSquare wrapText="bothSides"/>
+            <wp:docPr id="7" name="Image 7" descr="Z:\AppliSynth\Assets\images\logo_poweramc.jpg"/>
+            <wp:cNvGraphicFramePr>
+              <a:graphicFrameLocks xmlns:a="http://schemas.openxmlformats.org/drawingml/2006/main" noChangeAspect="1"/>
+            </wp:cNvGraphicFramePr>
+            <a:graphic xmlns:a="http://schemas.openxmlformats.org/drawingml/2006/main">
+              <a:graphicData uri="http://schemas.openxmlformats.org/drawingml/2006/picture">
+                <pic:pic xmlns:pic="http://schemas.openxmlformats.org/drawingml/2006/picture">
+                  <pic:nvPicPr>
+                    <pic:cNvPr id="0" name="Picture 4" descr="Z:\AppliSynth\Assets\images\logo_poweramc.jpg"/>
+                    <pic:cNvPicPr>
+                      <a:picLocks noChangeAspect="1" noChangeArrowheads="1"/>
+                    </pic:cNvPicPr>
+                  </pic:nvPicPr>
+                  <pic:blipFill>
+                    <a:blip r:embed="rId9">
+                      <a:extLst>
+                        <a:ext uri="{28A0092B-C50C-407E-A947-70E740481C1C}">
+                          <a14:useLocalDpi xmlns:a14="http://schemas.microsoft.com/office/drawing/2010/main" val="0"/>
+                        </a:ext>
+                      </a:extLst>
+                    </a:blip>
+                    <a:srcRect/>
+                    <a:stretch>
+                      <a:fillRect/>
+                    </a:stretch>
+                  </pic:blipFill>
+                  <pic:spPr bwMode="auto">
+                    <a:xfrm>
+                      <a:off x="0" y="0"/>
+                      <a:ext cx="962025" cy="628650"/>
+                    </a:xfrm>
+                    <a:prstGeom prst="rect">
+                      <a:avLst/>
+                    </a:prstGeom>
+                    <a:noFill/>
+                    <a:ln>
+                      <a:noFill/>
+                    </a:ln>
+                  </pic:spPr>
+                </pic:pic>
+              </a:graphicData>
+            </a:graphic>
+            <wp14:sizeRelH relativeFrom="margin">
+              <wp14:pctWidth>0</wp14:pctWidth>
+            </wp14:sizeRelH>
+          </wp:anchor>
+        </w:drawing>
+      </w:r>
+      <w:r>
+        <w:t>4)</w:t>
+      </w:r>
+      <w:r>
+        <w:t xml:space="preserve"> PowerAMC</w:t>
+      </w:r>
+      <w:bookmarkEnd w:id="14"/>
+    </w:p>
+    <w:p>
+      <w:pPr>
+        <w:rPr>
+          <w:szCs w:val="24"/>
+        </w:rPr>
+      </w:pPr>
+      <w:r>
+        <w:rPr>
+          <w:szCs w:val="24"/>
+        </w:rPr>
+        <w:t>PowerAMC est un outil payant mais disponible sur les machines de l’IUT qui nous permettra de réaliser les diagrammes UML les plus complexes que nous aurons à produire (notamment le diagramme de classes)</w:t>
+      </w:r>
+      <w:r>
+        <w:rPr>
+          <w:szCs w:val="24"/>
+        </w:rPr>
+        <w:t>, plus facilement faisable que sous ArgoUML.</w:t>
+      </w:r>
+    </w:p>
+    <w:p>
+      <w:pPr>
+        <w:pStyle w:val="Titre2"/>
+      </w:pPr>
+      <w:bookmarkStart w:id="15" w:name="_Toc452736184"/>
+      <w:r>
+        <w:rPr>
+          <w:noProof/>
+          <w:szCs w:val="24"/>
+          <w:lang w:eastAsia="fr-FR"/>
+        </w:rPr>
+        <w:drawing>
+          <wp:anchor distT="0" distB="0" distL="114300" distR="114300" simplePos="0" relativeHeight="251663360" behindDoc="0" locked="0" layoutInCell="1" allowOverlap="1" wp14:anchorId="728352B6" wp14:editId="330900BC">
+            <wp:simplePos x="0" y="0"/>
+            <wp:positionH relativeFrom="margin">
+              <wp:align>right</wp:align>
+            </wp:positionH>
+            <wp:positionV relativeFrom="paragraph">
+              <wp:posOffset>12700</wp:posOffset>
+            </wp:positionV>
+            <wp:extent cx="809625" cy="809625"/>
+            <wp:effectExtent l="0" t="0" r="9525" b="9525"/>
+            <wp:wrapSquare wrapText="bothSides"/>
+            <wp:docPr id="8" name="Image 8" descr="Z:\AppliSynth\Assets\images\logo_analysesi.png"/>
+            <wp:cNvGraphicFramePr>
+              <a:graphicFrameLocks xmlns:a="http://schemas.openxmlformats.org/drawingml/2006/main" noChangeAspect="1"/>
+            </wp:cNvGraphicFramePr>
+            <a:graphic xmlns:a="http://schemas.openxmlformats.org/drawingml/2006/main">
+              <a:graphicData uri="http://schemas.openxmlformats.org/drawingml/2006/picture">
+                <pic:pic xmlns:pic="http://schemas.openxmlformats.org/drawingml/2006/picture">
+                  <pic:nvPicPr>
+                    <pic:cNvPr id="0" name="Picture 5" descr="Z:\AppliSynth\Assets\images\logo_analysesi.png"/>
+                    <pic:cNvPicPr>
+                      <a:picLocks noChangeAspect="1" noChangeArrowheads="1"/>
+                    </pic:cNvPicPr>
+                  </pic:nvPicPr>
+                  <pic:blipFill>
+                    <a:blip r:embed="rId10" cstate="print">
+                      <a:extLst>
+                        <a:ext uri="{28A0092B-C50C-407E-A947-70E740481C1C}">
+                          <a14:useLocalDpi xmlns:a14="http://schemas.microsoft.com/office/drawing/2010/main" val="0"/>
+                        </a:ext>
+                      </a:extLst>
+                    </a:blip>
+                    <a:srcRect/>
+                    <a:stretch>
+                      <a:fillRect/>
+                    </a:stretch>
+                  </pic:blipFill>
+                  <pic:spPr bwMode="auto">
+                    <a:xfrm>
+                      <a:off x="0" y="0"/>
+                      <a:ext cx="809625" cy="809625"/>
+                    </a:xfrm>
+                    <a:prstGeom prst="rect">
+                      <a:avLst/>
+                    </a:prstGeom>
+                    <a:noFill/>
+                    <a:ln>
+                      <a:noFill/>
+                    </a:ln>
+                  </pic:spPr>
+                </pic:pic>
+              </a:graphicData>
+            </a:graphic>
+          </wp:anchor>
+        </w:drawing>
+      </w:r>
+      <w:r>
+        <w:t>5)</w:t>
+      </w:r>
+      <w:r>
+        <w:t xml:space="preserve"> AnalyseSI</w:t>
+      </w:r>
+      <w:bookmarkEnd w:id="15"/>
+    </w:p>
+    <w:p>
+      <w:pPr>
+        <w:rPr>
+          <w:rFonts w:ascii="Times New Roman" w:eastAsia="Times New Roman" w:hAnsi="Times New Roman" w:cs="Times New Roman"/>
+          <w:snapToGrid w:val="0"/>
+          <w:color w:val="000000"/>
+          <w:w w:val="0"/>
+          <w:sz w:val="0"/>
+          <w:szCs w:val="0"/>
+          <w:u w:color="000000"/>
+          <w:bdr w:val="none" w:sz="0" w:space="0" w:color="000000"/>
+          <w:shd w:val="clear" w:color="000000" w:fill="000000"/>
+          <w:lang w:val="x-none" w:eastAsia="x-none" w:bidi="x-none"/>
+        </w:rPr>
+      </w:pPr>
+      <w:r>
+        <w:t>AnalyseSI</w:t>
+      </w:r>
+      <w:r>
+        <w:rPr>
+          <w:szCs w:val="24"/>
+        </w:rPr>
+        <w:t xml:space="preserve"> </w:t>
+      </w:r>
+      <w:bookmarkStart w:id="16" w:name="_GoBack"/>
+      <w:bookmarkEnd w:id="16"/>
+      <w:r>
+        <w:rPr>
+          <w:szCs w:val="24"/>
+        </w:rPr>
+        <w:t xml:space="preserve">sera </w:t>
+      </w:r>
+      <w:r>
+        <w:rPr>
+          <w:szCs w:val="24"/>
+        </w:rPr>
+        <w:t>utilisé pour concevoir le modèle entité-association (MCD) de la base de donnée</w:t>
+      </w:r>
+      <w:r>
+        <w:rPr>
+          <w:szCs w:val="24"/>
+        </w:rPr>
+        <w:t>s</w:t>
+      </w:r>
+      <w:r>
+        <w:rPr>
+          <w:szCs w:val="24"/>
+        </w:rPr>
+        <w:t xml:space="preserve"> de l’application.</w:t>
+      </w:r>
+      <w:r>
+        <w:rPr>
+          <w:rFonts w:ascii="Times New Roman" w:eastAsia="Times New Roman" w:hAnsi="Times New Roman" w:cs="Times New Roman"/>
+          <w:snapToGrid w:val="0"/>
+          <w:color w:val="000000"/>
+          <w:w w:val="0"/>
+          <w:sz w:val="0"/>
+          <w:szCs w:val="0"/>
+          <w:u w:color="000000"/>
+          <w:bdr w:val="none" w:sz="0" w:space="0" w:color="000000"/>
+          <w:shd w:val="clear" w:color="000000" w:fill="000000"/>
+          <w:lang w:val="x-none" w:eastAsia="x-none" w:bidi="x-none"/>
+        </w:rPr>
+        <w:t xml:space="preserve"> </w:t>
+      </w:r>
+    </w:p>
+    <w:p>
+      <w:pPr>
+        <w:pStyle w:val="Titre2"/>
+      </w:pPr>
+      <w:bookmarkStart w:id="17" w:name="_Toc452736185"/>
+      <w:r>
+        <w:rPr>
+          <w:noProof/>
+          <w:szCs w:val="24"/>
+          <w:lang w:eastAsia="fr-FR"/>
+        </w:rPr>
+        <w:drawing>
+          <wp:anchor distT="0" distB="0" distL="114300" distR="114300" simplePos="0" relativeHeight="251664384" behindDoc="0" locked="0" layoutInCell="1" allowOverlap="1" wp14:anchorId="21939346" wp14:editId="35859B81">
+            <wp:simplePos x="0" y="0"/>
+            <wp:positionH relativeFrom="margin">
+              <wp:align>right</wp:align>
+            </wp:positionH>
+            <wp:positionV relativeFrom="paragraph">
+              <wp:posOffset>13335</wp:posOffset>
+            </wp:positionV>
+            <wp:extent cx="819150" cy="819150"/>
+            <wp:effectExtent l="0" t="0" r="0" b="0"/>
+            <wp:wrapSquare wrapText="bothSides"/>
+            <wp:docPr id="9" name="Image 9" descr="Z:\AppliSynth\Assets\images\logo_git.png"/>
+            <wp:cNvGraphicFramePr>
+              <a:graphicFrameLocks xmlns:a="http://schemas.openxmlformats.org/drawingml/2006/main" noChangeAspect="1"/>
+            </wp:cNvGraphicFramePr>
+            <a:graphic xmlns:a="http://schemas.openxmlformats.org/drawingml/2006/main">
+              <a:graphicData uri="http://schemas.openxmlformats.org/drawingml/2006/picture">
+                <pic:pic xmlns:pic="http://schemas.openxmlformats.org/drawingml/2006/picture">
+                  <pic:nvPicPr>
+                    <pic:cNvPr id="0" name="Picture 6" descr="Z:\AppliSynth\Assets\images\logo_git.png"/>
+                    <pic:cNvPicPr>
+                      <a:picLocks noChangeAspect="1" noChangeArrowheads="1"/>
+                    </pic:cNvPicPr>
+                  </pic:nvPicPr>
+                  <pic:blipFill>
+                    <a:blip r:embed="rId11" cstate="print">
+                      <a:extLst>
+                        <a:ext uri="{28A0092B-C50C-407E-A947-70E740481C1C}">
+                          <a14:useLocalDpi xmlns:a14="http://schemas.microsoft.com/office/drawing/2010/main" val="0"/>
+                        </a:ext>
+                      </a:extLst>
+                    </a:blip>
+                    <a:srcRect/>
+                    <a:stretch>
+                      <a:fillRect/>
+                    </a:stretch>
+                  </pic:blipFill>
+                  <pic:spPr bwMode="auto">
+                    <a:xfrm>
+                      <a:off x="0" y="0"/>
+                      <a:ext cx="819150" cy="819150"/>
+                    </a:xfrm>
+                    <a:prstGeom prst="rect">
+                      <a:avLst/>
+                    </a:prstGeom>
+                    <a:noFill/>
+                    <a:ln>
+                      <a:noFill/>
+                    </a:ln>
+                  </pic:spPr>
+                </pic:pic>
+              </a:graphicData>
+            </a:graphic>
+            <wp14:sizeRelH relativeFrom="margin">
+              <wp14:pctWidth>0</wp14:pctWidth>
+            </wp14:sizeRelH>
+            <wp14:sizeRelV relativeFrom="margin">
+              <wp14:pctHeight>0</wp14:pctHeight>
+            </wp14:sizeRelV>
+          </wp:anchor>
+        </w:drawing>
+      </w:r>
+      <w:r>
+        <w:t>6) Git / GitHub</w:t>
+      </w:r>
+      <w:bookmarkEnd w:id="17"/>
+    </w:p>
+    <w:p>
+      <w:pPr>
+        <w:rPr>
+          <w:szCs w:val="24"/>
+        </w:rPr>
+      </w:pPr>
+      <w:r>
+        <w:rPr>
+          <w:szCs w:val="24"/>
+        </w:rPr>
+        <w:t>Nous utiliserons Git comme logiciel de gestion de version durant le développement de ce programme Java, ainsi que la plateforme GitHub afin d’héberger notre projet en open-source.</w:t>
+      </w:r>
+      <w:r>
+        <w:rPr>
+          <w:szCs w:val="24"/>
+        </w:rPr>
+        <w:t xml:space="preserve"> L</w:t>
+      </w:r>
+      <w:r>
+        <w:rPr>
+          <w:szCs w:val="24"/>
+        </w:rPr>
+        <w:t xml:space="preserve">es </w:t>
+      </w:r>
+      <w:r>
+        <w:rPr>
+          <w:szCs w:val="24"/>
+        </w:rPr>
+        <w:t>outil</w:t>
+      </w:r>
+      <w:r>
+        <w:rPr>
+          <w:szCs w:val="24"/>
+        </w:rPr>
+        <w:t>s</w:t>
+      </w:r>
+      <w:r>
+        <w:rPr>
+          <w:szCs w:val="24"/>
+        </w:rPr>
+        <w:t xml:space="preserve"> utilisé</w:t>
+      </w:r>
+      <w:r>
+        <w:rPr>
+          <w:szCs w:val="24"/>
+        </w:rPr>
+        <w:t>s pour Git seront</w:t>
+      </w:r>
+      <w:r>
+        <w:rPr>
+          <w:szCs w:val="24"/>
+        </w:rPr>
+        <w:t xml:space="preserve"> la ligne de commande et l’interface graphique</w:t>
+      </w:r>
+      <w:r>
+        <w:rPr>
+          <w:szCs w:val="24"/>
+        </w:rPr>
+        <w:t xml:space="preserve">. Seules les sources du programme seront </w:t>
+      </w:r>
+      <w:r>
+        <w:rPr>
+          <w:szCs w:val="24"/>
+        </w:rPr>
+        <w:t xml:space="preserve">« versionnées » </w:t>
+      </w:r>
+      <w:r>
+        <w:rPr>
+          <w:szCs w:val="24"/>
+        </w:rPr>
+        <w:t xml:space="preserve">(dossier « src/ ») afin que chaque acteur du projet puisse participer en créant son propre projet NetBeans </w:t>
+      </w:r>
+      <w:r>
+        <w:rPr>
+          <w:szCs w:val="24"/>
+        </w:rPr>
+        <w:t>sur sa machine</w:t>
+      </w:r>
+      <w:r>
+        <w:rPr>
+          <w:szCs w:val="24"/>
+        </w:rPr>
+        <w:t>.</w:t>
+      </w:r>
+    </w:p>
+    <w:p>
+      <w:r>
+        <w:t xml:space="preserve"> </w:t>
+      </w:r>
+    </w:p>
+    <w:p>
+      <w:pPr>
+        <w:pStyle w:val="Titre1"/>
+      </w:pPr>
+      <w:bookmarkStart w:id="18" w:name="_Toc452736186"/>
+      <w:r>
+        <w:lastRenderedPageBreak/>
+        <w:t xml:space="preserve">V - </w:t>
+      </w:r>
+      <w:r>
+        <w:t>Diagrammes</w:t>
+      </w:r>
+      <w:bookmarkEnd w:id="18"/>
+    </w:p>
+    <w:p>
+      <w:pPr>
+        <w:pStyle w:val="Titre2"/>
+      </w:pPr>
+      <w:bookmarkStart w:id="19" w:name="_Toc452736187"/>
+      <w:r>
+        <w:t xml:space="preserve">1) </w:t>
+      </w:r>
+      <w:r>
+        <w:t>Diagramme UML</w:t>
+      </w:r>
+      <w:r>
+        <w:t xml:space="preserve"> de classes</w:t>
+      </w:r>
+      <w:bookmarkEnd w:id="19"/>
+    </w:p>
+    <w:p>
+      <w:pPr>
+        <w:rPr>
+          <w:szCs w:val="24"/>
+        </w:rPr>
+      </w:pPr>
+      <w:r>
+        <w:rPr>
+          <w:noProof/>
+          <w:lang w:eastAsia="fr-FR"/>
+        </w:rPr>
+        <w:drawing>
+          <wp:anchor distT="0" distB="0" distL="114300" distR="114300" simplePos="0" relativeHeight="251658240" behindDoc="0" locked="0" layoutInCell="1" allowOverlap="1" wp14:anchorId="1B3AD709" wp14:editId="3B5827F8">
+            <wp:simplePos x="0" y="0"/>
+            <wp:positionH relativeFrom="margin">
+              <wp:align>center</wp:align>
+            </wp:positionH>
+            <wp:positionV relativeFrom="paragraph">
+              <wp:posOffset>1863090</wp:posOffset>
+            </wp:positionV>
+            <wp:extent cx="7129145" cy="5117465"/>
+            <wp:effectExtent l="15240" t="22860" r="10795" b="10795"/>
+            <wp:wrapTopAndBottom/>
+            <wp:docPr id="1" name="Image 1" descr="C:\Users\p1504180\AppData\Local\Temp\diagramme_classes_v1.^ng.PNG"/>
+            <wp:cNvGraphicFramePr>
+              <a:graphicFrameLocks xmlns:a="http://schemas.openxmlformats.org/drawingml/2006/main" noChangeAspect="1"/>
+            </wp:cNvGraphicFramePr>
+            <a:graphic xmlns:a="http://schemas.openxmlformats.org/drawingml/2006/main">
+              <a:graphicData uri="http://schemas.openxmlformats.org/drawingml/2006/picture">
+                <pic:pic xmlns:pic="http://schemas.openxmlformats.org/drawingml/2006/picture">
+                  <pic:nvPicPr>
+                    <pic:cNvPr id="0" name="Picture 1" descr="C:\Users\p1504180\AppData\Local\Temp\diagramme_classes_v1.^ng.PNG"/>
+                    <pic:cNvPicPr>
+                      <a:picLocks noChangeAspect="1" noChangeArrowheads="1"/>
+                    </pic:cNvPicPr>
+                  </pic:nvPicPr>
+                  <pic:blipFill>
+                    <a:blip r:embed="rId12">
+                      <a:extLst>
+                        <a:ext uri="{28A0092B-C50C-407E-A947-70E740481C1C}">
+                          <a14:useLocalDpi xmlns:a14="http://schemas.microsoft.com/office/drawing/2010/main" val="0"/>
+                        </a:ext>
+                      </a:extLst>
+                    </a:blip>
+                    <a:srcRect/>
+                    <a:stretch>
+                      <a:fillRect/>
+                    </a:stretch>
+                  </pic:blipFill>
+                  <pic:spPr bwMode="auto">
+                    <a:xfrm rot="16200000">
+                      <a:off x="0" y="0"/>
+                      <a:ext cx="7129145" cy="5117465"/>
+                    </a:xfrm>
+                    <a:prstGeom prst="rect">
+                      <a:avLst/>
+                    </a:prstGeom>
+                    <a:noFill/>
+                    <a:ln>
+                      <a:solidFill>
+                        <a:schemeClr val="accent1"/>
+                      </a:solidFill>
+                    </a:ln>
+                  </pic:spPr>
+                </pic:pic>
+              </a:graphicData>
+            </a:graphic>
+          </wp:anchor>
+        </w:drawing>
+      </w:r>
+      <w:r>
+        <w:rPr>
+          <w:szCs w:val="24"/>
+        </w:rPr>
+        <w:t>Le diagramme de classe définit les interactions et relations entre les différentes classes.</w:t>
+      </w:r>
+      <w:r>
+        <w:br w:type="page"/>
+      </w:r>
+    </w:p>
+    <w:p>
+      <w:pPr>
+        <w:pStyle w:val="Titre2"/>
+      </w:pPr>
+      <w:bookmarkStart w:id="20" w:name="_Toc452736188"/>
+      <w:r>
+        <w:lastRenderedPageBreak/>
+        <w:t xml:space="preserve">2) </w:t>
+      </w:r>
+      <w:r>
+        <w:t>Diagramme de Gantt</w:t>
+      </w:r>
+      <w:bookmarkEnd w:id="20"/>
+    </w:p>
+    <w:p>
+      <w:pPr>
+        <w:rPr>
+          <w:szCs w:val="24"/>
+        </w:rPr>
+      </w:pPr>
+      <w:r>
+        <w:rPr>
+          <w:szCs w:val="24"/>
+        </w:rPr>
+        <w:t>Le</w:t>
+      </w:r>
+      <w:r>
+        <w:rPr>
+          <w:szCs w:val="24"/>
+        </w:rPr>
+        <w:t xml:space="preserve"> diagramme de Gantt permet de re</w:t>
+      </w:r>
+      <w:r>
+        <w:rPr>
+          <w:szCs w:val="24"/>
+        </w:rPr>
+        <w:t>présenter toutes les tâches définies par l’équipe et leur déroulement prévisionnel dans le temps (date de début et date de fin).</w:t>
+      </w:r>
+    </w:p>
+    <w:p>
+      <w:pPr>
+        <w:jc w:val="center"/>
+      </w:pPr>
+      <w:r>
+        <w:rPr>
+          <w:noProof/>
+          <w:lang w:eastAsia="fr-FR"/>
+        </w:rPr>
+        <w:drawing>
+          <wp:inline distT="0" distB="0" distL="0" distR="0" wp14:anchorId="75EA0093" wp14:editId="2D24F8EC">
+            <wp:extent cx="7750227" cy="2147574"/>
+            <wp:effectExtent l="20003" t="18097" r="23177" b="23178"/>
+            <wp:docPr id="2" name="Image 2" descr="Z:\AppliSynth\Gantt\V2_karim\capture gantt.PNG"/>
+            <wp:cNvGraphicFramePr>
+              <a:graphicFrameLocks xmlns:a="http://schemas.openxmlformats.org/drawingml/2006/main" noChangeAspect="1"/>
+            </wp:cNvGraphicFramePr>
+            <a:graphic xmlns:a="http://schemas.openxmlformats.org/drawingml/2006/main">
+              <a:graphicData uri="http://schemas.openxmlformats.org/drawingml/2006/picture">
+                <pic:pic xmlns:pic="http://schemas.openxmlformats.org/drawingml/2006/picture">
+                  <pic:nvPicPr>
+                    <pic:cNvPr id="0" name="Picture 1" descr="Z:\AppliSynth\Gantt\V2_karim\capture gantt.PNG"/>
+                    <pic:cNvPicPr>
+                      <a:picLocks noChangeAspect="1" noChangeArrowheads="1"/>
+                    </pic:cNvPicPr>
+                  </pic:nvPicPr>
+                  <pic:blipFill>
+                    <a:blip r:embed="rId13">
+                      <a:extLst>
+                        <a:ext uri="{28A0092B-C50C-407E-A947-70E740481C1C}">
+                          <a14:useLocalDpi xmlns:a14="http://schemas.microsoft.com/office/drawing/2010/main" val="0"/>
+                        </a:ext>
+                      </a:extLst>
+                    </a:blip>
+                    <a:srcRect/>
+                    <a:stretch>
+                      <a:fillRect/>
+                    </a:stretch>
+                  </pic:blipFill>
+                  <pic:spPr bwMode="auto">
+                    <a:xfrm rot="16200000">
+                      <a:off x="0" y="0"/>
+                      <a:ext cx="7833031" cy="2170519"/>
+                    </a:xfrm>
+                    <a:prstGeom prst="rect">
+                      <a:avLst/>
+                    </a:prstGeom>
+                    <a:noFill/>
+                    <a:ln>
+                      <a:solidFill>
+                        <a:schemeClr val="accent1"/>
+                      </a:solidFill>
+                    </a:ln>
+                  </pic:spPr>
+                </pic:pic>
+              </a:graphicData>
+            </a:graphic>
           </wp:inline>
         </w:drawing>
       </w:r>
@@ -2436,21 +3751,28 @@
       <w:pPr>
         <w:pStyle w:val="Titre2"/>
       </w:pPr>
-      <w:bookmarkStart w:id="20" w:name="_Toc452048029"/>
+      <w:bookmarkStart w:id="21" w:name="_Toc452736189"/>
       <w:r>
         <w:t xml:space="preserve">3) </w:t>
       </w:r>
       <w:r>
         <w:t>Diagramme de séquence</w:t>
       </w:r>
-      <w:bookmarkEnd w:id="20"/>
-    </w:p>
-    <w:p>
-      <w:r>
+      <w:bookmarkEnd w:id="21"/>
+    </w:p>
+    <w:p>
+      <w:pPr>
+        <w:rPr>
+          <w:szCs w:val="24"/>
+        </w:rPr>
+      </w:pPr>
+      <w:r>
+        <w:rPr>
+          <w:szCs w:val="24"/>
+        </w:rPr>
         <w:t>Le diagramme de séquence permet d’illustrer les acteurs de l’application et leurs interactions.</w:t>
       </w:r>
     </w:p>
-    <w:p/>
     <w:p>
       <w:r>
         <w:rPr>
@@ -2459,8 +3781,8 @@
         </w:rPr>
         <w:drawing>
           <wp:inline distT="0" distB="0" distL="0" distR="0" wp14:anchorId="42054BF3" wp14:editId="603F8E5B">
-            <wp:extent cx="5760720" cy="4075494"/>
-            <wp:effectExtent l="0" t="0" r="0" b="1270"/>
+            <wp:extent cx="5964380" cy="4219575"/>
+            <wp:effectExtent l="19050" t="19050" r="17780" b="9525"/>
             <wp:docPr id="4" name="Image 4" descr="Z:\AppliSynth\Sequence\diagramme_sequence.png"/>
             <wp:cNvGraphicFramePr>
               <a:graphicFrameLocks xmlns:a="http://schemas.openxmlformats.org/drawingml/2006/main" noChangeAspect="1"/>
@@ -2475,7 +3797,7 @@
                     </pic:cNvPicPr>
                   </pic:nvPicPr>
                   <pic:blipFill>
-                    <a:blip r:embed="rId8">
+                    <a:blip r:embed="rId14">
                       <a:extLst>
                         <a:ext uri="{28A0092B-C50C-407E-A947-70E740481C1C}">
                           <a14:useLocalDpi xmlns:a14="http://schemas.microsoft.com/office/drawing/2010/main" val="0"/>
@@ -2490,14 +3812,16 @@
                   <pic:spPr bwMode="auto">
                     <a:xfrm>
                       <a:off x="0" y="0"/>
-                      <a:ext cx="5760720" cy="4075494"/>
+                      <a:ext cx="6023827" cy="4261631"/>
                     </a:xfrm>
                     <a:prstGeom prst="rect">
                       <a:avLst/>
                     </a:prstGeom>
                     <a:noFill/>
                     <a:ln>
-                      <a:noFill/>
+                      <a:solidFill>
+                        <a:schemeClr val="accent1"/>
+                      </a:solidFill>
                     </a:ln>
                   </pic:spPr>
                 </pic:pic>
@@ -2507,13 +3831,21 @@
         </w:drawing>
       </w:r>
     </w:p>
-    <w:p/>
+    <w:p>
+      <w:pPr>
+        <w:spacing w:line="259" w:lineRule="auto"/>
+      </w:pPr>
+      <w:r>
+        <w:br w:type="page"/>
+      </w:r>
+    </w:p>
     <w:p>
       <w:pPr>
         <w:pStyle w:val="Titre2"/>
       </w:pPr>
-      <w:bookmarkStart w:id="21" w:name="_Toc452048030"/>
-      <w:r>
+      <w:bookmarkStart w:id="22" w:name="_Toc452736190"/>
+      <w:r>
+        <w:lastRenderedPageBreak/>
         <w:t xml:space="preserve">4) </w:t>
       </w:r>
       <w:r>
@@ -2522,198 +3854,566 @@
       <w:r>
         <w:t xml:space="preserve"> (modèle conceptuel de données)</w:t>
       </w:r>
-      <w:bookmarkEnd w:id="21"/>
-    </w:p>
-    <w:p>
-      <w:r>
+      <w:bookmarkEnd w:id="22"/>
+    </w:p>
+    <w:p>
+      <w:pPr>
+        <w:rPr>
+          <w:szCs w:val="24"/>
+        </w:rPr>
+      </w:pPr>
+      <w:r>
+        <w:rPr>
+          <w:szCs w:val="24"/>
+        </w:rPr>
         <w:t>Le diagramme MCD nous permet de définir la structure de notre base de données ainsi que les relations entre les différentes tables qui la composeront et leurs attributs.</w:t>
       </w:r>
     </w:p>
-    <w:p/>
-    <w:p>
-      <w:pPr>
-        <w:pStyle w:val="Titre1"/>
-      </w:pPr>
-      <w:bookmarkStart w:id="22" w:name="_Toc452048031"/>
+    <w:p>
+      <w:pPr>
+        <w:rPr>
+          <w:szCs w:val="24"/>
+        </w:rPr>
+      </w:pPr>
+      <w:r>
+        <w:rPr>
+          <w:noProof/>
+          <w:szCs w:val="24"/>
+          <w:lang w:eastAsia="fr-FR"/>
+        </w:rPr>
+        <w:drawing>
+          <wp:inline distT="0" distB="0" distL="0" distR="0">
+            <wp:extent cx="5467350" cy="3705225"/>
+            <wp:effectExtent l="19050" t="19050" r="19050" b="28575"/>
+            <wp:docPr id="15" name="Image 15" descr="Z:\AppliSynth\MCD\V1\merise.png"/>
+            <wp:cNvGraphicFramePr>
+              <a:graphicFrameLocks xmlns:a="http://schemas.openxmlformats.org/drawingml/2006/main" noChangeAspect="1"/>
+            </wp:cNvGraphicFramePr>
+            <a:graphic xmlns:a="http://schemas.openxmlformats.org/drawingml/2006/main">
+              <a:graphicData uri="http://schemas.openxmlformats.org/drawingml/2006/picture">
+                <pic:pic xmlns:pic="http://schemas.openxmlformats.org/drawingml/2006/picture">
+                  <pic:nvPicPr>
+                    <pic:cNvPr id="0" name="Picture 6" descr="Z:\AppliSynth\MCD\V1\merise.png"/>
+                    <pic:cNvPicPr>
+                      <a:picLocks noChangeAspect="1" noChangeArrowheads="1"/>
+                    </pic:cNvPicPr>
+                  </pic:nvPicPr>
+                  <pic:blipFill>
+                    <a:blip r:embed="rId15">
+                      <a:extLst>
+                        <a:ext uri="{28A0092B-C50C-407E-A947-70E740481C1C}">
+                          <a14:useLocalDpi xmlns:a14="http://schemas.microsoft.com/office/drawing/2010/main" val="0"/>
+                        </a:ext>
+                      </a:extLst>
+                    </a:blip>
+                    <a:srcRect/>
+                    <a:stretch>
+                      <a:fillRect/>
+                    </a:stretch>
+                  </pic:blipFill>
+                  <pic:spPr bwMode="auto">
+                    <a:xfrm>
+                      <a:off x="0" y="0"/>
+                      <a:ext cx="5467350" cy="3705225"/>
+                    </a:xfrm>
+                    <a:prstGeom prst="rect">
+                      <a:avLst/>
+                    </a:prstGeom>
+                    <a:noFill/>
+                    <a:ln>
+                      <a:solidFill>
+                        <a:schemeClr val="accent1"/>
+                      </a:solidFill>
+                    </a:ln>
+                  </pic:spPr>
+                </pic:pic>
+              </a:graphicData>
+            </a:graphic>
+          </wp:inline>
+        </w:drawing>
+      </w:r>
+    </w:p>
+    <w:p>
+      <w:pPr>
+        <w:spacing w:line="259" w:lineRule="auto"/>
+        <w:rPr>
+          <w:szCs w:val="24"/>
+        </w:rPr>
+      </w:pPr>
+      <w:r>
+        <w:rPr>
+          <w:szCs w:val="24"/>
+        </w:rPr>
+        <w:br w:type="page"/>
+      </w:r>
+    </w:p>
+    <w:p>
+      <w:pPr>
+        <w:pStyle w:val="Titre2"/>
+      </w:pPr>
+      <w:bookmarkStart w:id="23" w:name="_Toc452736191"/>
       <w:r>
         <w:lastRenderedPageBreak/>
-        <w:t>VI -</w:t>
+        <w:t>5) Maquettes de l’application</w:t>
+      </w:r>
+      <w:bookmarkEnd w:id="23"/>
+    </w:p>
+    <w:p>
+      <w:pPr>
+        <w:rPr>
+          <w:szCs w:val="24"/>
+        </w:rPr>
+      </w:pPr>
+      <w:r>
+        <w:rPr>
+          <w:szCs w:val="24"/>
+        </w:rPr>
+        <w:t>Les maquettes</w:t>
+      </w:r>
+      <w:r>
+        <w:rPr>
+          <w:szCs w:val="24"/>
+        </w:rPr>
+        <w:t xml:space="preserve"> de l’application vont servir aux concepteurs de l’interface graphique du programme pour gérer les dispositions des fenêtres et les différentes étapes d’interaction entre l’utilisateur et l’application.</w:t>
+      </w:r>
+    </w:p>
+    <w:p>
+      <w:pPr>
+        <w:pStyle w:val="Titre3"/>
+      </w:pPr>
+      <w:bookmarkStart w:id="24" w:name="_Toc452736192"/>
+      <w:r>
+        <w:t>Interface générale</w:t>
+      </w:r>
+      <w:bookmarkEnd w:id="24"/>
+    </w:p>
+    <w:p>
+      <w:pPr>
+        <w:keepNext/>
+      </w:pPr>
+      <w:r>
+        <w:rPr>
+          <w:noProof/>
+          <w:szCs w:val="24"/>
+          <w:lang w:eastAsia="fr-FR"/>
+        </w:rPr>
+        <w:drawing>
+          <wp:inline distT="0" distB="0" distL="0" distR="0" wp14:anchorId="1D513E5D" wp14:editId="50D23CBE">
+            <wp:extent cx="5760720" cy="4066012"/>
+            <wp:effectExtent l="19050" t="19050" r="11430" b="10795"/>
+            <wp:docPr id="10" name="Image 10" descr="Z:\AppliSynth\Maquettes\V1\interface_generale.png"/>
+            <wp:cNvGraphicFramePr>
+              <a:graphicFrameLocks xmlns:a="http://schemas.openxmlformats.org/drawingml/2006/main" noChangeAspect="1"/>
+            </wp:cNvGraphicFramePr>
+            <a:graphic xmlns:a="http://schemas.openxmlformats.org/drawingml/2006/main">
+              <a:graphicData uri="http://schemas.openxmlformats.org/drawingml/2006/picture">
+                <pic:pic xmlns:pic="http://schemas.openxmlformats.org/drawingml/2006/picture">
+                  <pic:nvPicPr>
+                    <pic:cNvPr id="0" name="Picture 1" descr="Z:\AppliSynth\Maquettes\V1\interface_generale.png"/>
+                    <pic:cNvPicPr>
+                      <a:picLocks noChangeAspect="1" noChangeArrowheads="1"/>
+                    </pic:cNvPicPr>
+                  </pic:nvPicPr>
+                  <pic:blipFill>
+                    <a:blip r:embed="rId16">
+                      <a:extLst>
+                        <a:ext uri="{28A0092B-C50C-407E-A947-70E740481C1C}">
+                          <a14:useLocalDpi xmlns:a14="http://schemas.microsoft.com/office/drawing/2010/main" val="0"/>
+                        </a:ext>
+                      </a:extLst>
+                    </a:blip>
+                    <a:srcRect/>
+                    <a:stretch>
+                      <a:fillRect/>
+                    </a:stretch>
+                  </pic:blipFill>
+                  <pic:spPr bwMode="auto">
+                    <a:xfrm>
+                      <a:off x="0" y="0"/>
+                      <a:ext cx="5760720" cy="4066012"/>
+                    </a:xfrm>
+                    <a:prstGeom prst="rect">
+                      <a:avLst/>
+                    </a:prstGeom>
+                    <a:noFill/>
+                    <a:ln>
+                      <a:solidFill>
+                        <a:schemeClr val="accent1"/>
+                      </a:solidFill>
+                    </a:ln>
+                  </pic:spPr>
+                </pic:pic>
+              </a:graphicData>
+            </a:graphic>
+          </wp:inline>
+        </w:drawing>
+      </w:r>
+    </w:p>
+    <w:p>
+      <w:pPr>
+        <w:pStyle w:val="Lgende"/>
+        <w:jc w:val="center"/>
+      </w:pPr>
+      <w:r>
+        <w:t xml:space="preserve">Maquette </w:t>
+      </w:r>
+      <w:r>
+        <w:fldChar w:fldCharType="begin"/>
+      </w:r>
+      <w:r>
+        <w:instrText xml:space="preserve"> SEQ Maquette \* ARABIC </w:instrText>
+      </w:r>
+      <w:r>
+        <w:fldChar w:fldCharType="separate"/>
+      </w:r>
+      <w:r>
+        <w:rPr>
+          <w:noProof/>
+        </w:rPr>
+        <w:t>1</w:t>
+      </w:r>
+      <w:r>
+        <w:rPr>
+          <w:noProof/>
+        </w:rPr>
+        <w:fldChar w:fldCharType="end"/>
       </w:r>
       <w:r>
         <w:t xml:space="preserve"> </w:t>
       </w:r>
       <w:r>
-        <w:t>Planning et rôle des intervenants</w:t>
-      </w:r>
-      <w:bookmarkEnd w:id="22"/>
-    </w:p>
-    <w:p/>
-    <w:p>
-      <w:pPr>
-        <w:pStyle w:val="Paragraphedeliste"/>
-        <w:numPr>
-          <w:ilvl w:val="0"/>
-          <w:numId w:val="5"/>
-        </w:numPr>
-      </w:pPr>
-      <w:r>
-        <w:t>Découvert du projet</w:t>
-      </w:r>
-      <w:r>
-        <w:t> : 31/03</w:t>
-      </w:r>
-    </w:p>
-    <w:p>
-      <w:pPr>
-        <w:pStyle w:val="Paragraphedeliste"/>
-        <w:numPr>
-          <w:ilvl w:val="0"/>
-          <w:numId w:val="5"/>
-        </w:numPr>
-      </w:pPr>
-      <w:r>
-        <w:t>Mise en place des sous-projets</w:t>
-      </w:r>
-      <w:r>
-        <w:t xml:space="preserve"> : </w:t>
-      </w:r>
-      <w:r>
-        <w:t>31/03</w:t>
-      </w:r>
-    </w:p>
-    <w:p>
-      <w:pPr>
-        <w:pStyle w:val="Paragraphedeliste"/>
-        <w:numPr>
-          <w:ilvl w:val="0"/>
-          <w:numId w:val="5"/>
-        </w:numPr>
-      </w:pPr>
-      <w:r>
-        <w:t xml:space="preserve">Choix des sous-projets : </w:t>
-      </w:r>
-      <w:r>
-        <w:t>01/04</w:t>
-      </w:r>
-    </w:p>
-    <w:p>
-      <w:pPr>
-        <w:pStyle w:val="Paragraphedeliste"/>
-        <w:numPr>
-          <w:ilvl w:val="0"/>
-          <w:numId w:val="5"/>
-        </w:numPr>
-      </w:pPr>
-      <w:r>
-        <w:t>Choix d</w:t>
-      </w:r>
-      <w:r>
-        <w:t>u chef de projet</w:t>
-      </w:r>
-      <w:r>
-        <w:t xml:space="preserve"> : </w:t>
-      </w:r>
-      <w:r>
-        <w:t>01/04</w:t>
-      </w:r>
-    </w:p>
-    <w:p>
-      <w:pPr>
-        <w:pStyle w:val="Paragraphedeliste"/>
-        <w:numPr>
-          <w:ilvl w:val="0"/>
-          <w:numId w:val="5"/>
-        </w:numPr>
-      </w:pPr>
-      <w:r>
-        <w:t xml:space="preserve">Choix des outils : 31/03 </w:t>
-      </w:r>
-      <w:r>
-        <w:t>-</w:t>
-      </w:r>
-      <w:r>
-        <w:t xml:space="preserve"> 04/04</w:t>
-      </w:r>
-    </w:p>
-    <w:p>
-      <w:pPr>
-        <w:pStyle w:val="Paragraphedeliste"/>
-        <w:numPr>
-          <w:ilvl w:val="0"/>
-          <w:numId w:val="5"/>
-        </w:numPr>
-      </w:pPr>
-      <w:r>
-        <w:t>Premiers diagrammes</w:t>
-      </w:r>
-      <w:r>
-        <w:t> </w:t>
-      </w:r>
-      <w:r>
-        <w:t>UML</w:t>
-      </w:r>
-      <w:r>
-        <w:t xml:space="preserve"> : </w:t>
-      </w:r>
-      <w:r>
-        <w:t>05/04 – 07/04</w:t>
-      </w:r>
-    </w:p>
-    <w:p>
-      <w:pPr>
-        <w:pStyle w:val="Paragraphedeliste"/>
-        <w:numPr>
-          <w:ilvl w:val="0"/>
-          <w:numId w:val="5"/>
-        </w:numPr>
-      </w:pPr>
-      <w:r>
-        <w:t>Diagrammes de G</w:t>
-      </w:r>
-      <w:r>
-        <w:t>antt : 05/04</w:t>
-      </w:r>
-    </w:p>
-    <w:p>
-      <w:pPr>
-        <w:pStyle w:val="Paragraphedeliste"/>
-        <w:numPr>
-          <w:ilvl w:val="0"/>
-          <w:numId w:val="5"/>
-        </w:numPr>
-      </w:pPr>
-      <w:r>
-        <w:t xml:space="preserve">Découpage des lots : </w:t>
-      </w:r>
-      <w:r>
-        <w:t>11/04</w:t>
-      </w:r>
-    </w:p>
-    <w:p>
-      <w:pPr>
-        <w:pStyle w:val="Paragraphedeliste"/>
-        <w:numPr>
-          <w:ilvl w:val="0"/>
-          <w:numId w:val="5"/>
-        </w:numPr>
-      </w:pPr>
-      <w:r>
-        <w:t xml:space="preserve">Planning et rôle des intervenants : </w:t>
-      </w:r>
-      <w:r>
-        <w:t>01/04 – 05/04</w:t>
-      </w:r>
-    </w:p>
-    <w:p>
-      <w:pPr>
-        <w:pStyle w:val="Paragraphedeliste"/>
-        <w:numPr>
-          <w:ilvl w:val="0"/>
-          <w:numId w:val="5"/>
-        </w:numPr>
-      </w:pPr>
-      <w:r>
-        <w:t>Réunion : 13/04</w:t>
+        <w:t xml:space="preserve">- </w:t>
+      </w:r>
+      <w:r>
+        <w:t>Page d'accueil de l'application</w:t>
+      </w:r>
+      <w:r>
+        <w:t xml:space="preserve"> </w:t>
+      </w:r>
+    </w:p>
+    <w:p>
+      <w:pPr>
+        <w:keepNext/>
+      </w:pPr>
+      <w:r>
+        <w:rPr>
+          <w:noProof/>
+          <w:lang w:eastAsia="fr-FR"/>
+        </w:rPr>
+        <w:lastRenderedPageBreak/>
+        <w:drawing>
+          <wp:inline distT="0" distB="0" distL="0" distR="0" wp14:anchorId="1BD73646" wp14:editId="2A49E516">
+            <wp:extent cx="5438775" cy="6638925"/>
+            <wp:effectExtent l="19050" t="19050" r="28575" b="28575"/>
+            <wp:docPr id="11" name="Image 11" descr="Z:\AppliSynth\Maquettes\V1\interface_match.png"/>
+            <wp:cNvGraphicFramePr>
+              <a:graphicFrameLocks xmlns:a="http://schemas.openxmlformats.org/drawingml/2006/main" noChangeAspect="1"/>
+            </wp:cNvGraphicFramePr>
+            <a:graphic xmlns:a="http://schemas.openxmlformats.org/drawingml/2006/main">
+              <a:graphicData uri="http://schemas.openxmlformats.org/drawingml/2006/picture">
+                <pic:pic xmlns:pic="http://schemas.openxmlformats.org/drawingml/2006/picture">
+                  <pic:nvPicPr>
+                    <pic:cNvPr id="0" name="Picture 2" descr="Z:\AppliSynth\Maquettes\V1\interface_match.png"/>
+                    <pic:cNvPicPr>
+                      <a:picLocks noChangeAspect="1" noChangeArrowheads="1"/>
+                    </pic:cNvPicPr>
+                  </pic:nvPicPr>
+                  <pic:blipFill>
+                    <a:blip r:embed="rId17">
+                      <a:extLst>
+                        <a:ext uri="{28A0092B-C50C-407E-A947-70E740481C1C}">
+                          <a14:useLocalDpi xmlns:a14="http://schemas.microsoft.com/office/drawing/2010/main" val="0"/>
+                        </a:ext>
+                      </a:extLst>
+                    </a:blip>
+                    <a:srcRect/>
+                    <a:stretch>
+                      <a:fillRect/>
+                    </a:stretch>
+                  </pic:blipFill>
+                  <pic:spPr bwMode="auto">
+                    <a:xfrm>
+                      <a:off x="0" y="0"/>
+                      <a:ext cx="5438775" cy="6638925"/>
+                    </a:xfrm>
+                    <a:prstGeom prst="rect">
+                      <a:avLst/>
+                    </a:prstGeom>
+                    <a:noFill/>
+                    <a:ln>
+                      <a:solidFill>
+                        <a:schemeClr val="accent1"/>
+                      </a:solidFill>
+                    </a:ln>
+                  </pic:spPr>
+                </pic:pic>
+              </a:graphicData>
+            </a:graphic>
+          </wp:inline>
+        </w:drawing>
+      </w:r>
+    </w:p>
+    <w:p>
+      <w:pPr>
+        <w:pStyle w:val="Lgende"/>
+        <w:jc w:val="center"/>
+      </w:pPr>
+      <w:r>
+        <w:t xml:space="preserve">Maquette </w:t>
+      </w:r>
+      <w:r>
+        <w:fldChar w:fldCharType="begin"/>
+      </w:r>
+      <w:r>
+        <w:instrText xml:space="preserve"> SEQ Maquette \* ARABIC </w:instrText>
+      </w:r>
+      <w:r>
+        <w:fldChar w:fldCharType="separate"/>
+      </w:r>
+      <w:r>
+        <w:rPr>
+          <w:noProof/>
+        </w:rPr>
+        <w:t>2</w:t>
+      </w:r>
+      <w:r>
+        <w:rPr>
+          <w:noProof/>
+        </w:rPr>
+        <w:fldChar w:fldCharType="end"/>
+      </w:r>
+      <w:r>
+        <w:t xml:space="preserve"> </w:t>
+      </w:r>
+      <w:r>
+        <w:t xml:space="preserve">- </w:t>
+      </w:r>
+      <w:r>
+        <w:t>Interface pour la gestion des matches</w:t>
+      </w:r>
+    </w:p>
+    <w:p>
+      <w:pPr>
+        <w:spacing w:line="259" w:lineRule="auto"/>
+      </w:pPr>
+      <w:r>
+        <w:br w:type="page"/>
+      </w:r>
+    </w:p>
+    <w:p>
+      <w:pPr>
+        <w:pStyle w:val="Titre3"/>
+      </w:pPr>
+      <w:bookmarkStart w:id="25" w:name="_Toc452736193"/>
+      <w:r>
+        <w:lastRenderedPageBreak/>
+        <w:t>Interface européenne</w:t>
+      </w:r>
+      <w:bookmarkEnd w:id="25"/>
+    </w:p>
+    <w:p>
+      <w:pPr>
+        <w:keepNext/>
+      </w:pPr>
+      <w:r>
+        <w:rPr>
+          <w:noProof/>
+          <w:lang w:eastAsia="fr-FR"/>
+        </w:rPr>
+        <w:drawing>
+          <wp:inline distT="0" distB="0" distL="0" distR="0" wp14:anchorId="0A4FDF60" wp14:editId="35392AF6">
+            <wp:extent cx="5760720" cy="3321036"/>
+            <wp:effectExtent l="19050" t="19050" r="11430" b="13335"/>
+            <wp:docPr id="12" name="Image 12" descr="Z:\AppliSynth\Maquettes\V1\europe\interface_europeenne.png"/>
+            <wp:cNvGraphicFramePr>
+              <a:graphicFrameLocks xmlns:a="http://schemas.openxmlformats.org/drawingml/2006/main" noChangeAspect="1"/>
+            </wp:cNvGraphicFramePr>
+            <a:graphic xmlns:a="http://schemas.openxmlformats.org/drawingml/2006/main">
+              <a:graphicData uri="http://schemas.openxmlformats.org/drawingml/2006/picture">
+                <pic:pic xmlns:pic="http://schemas.openxmlformats.org/drawingml/2006/picture">
+                  <pic:nvPicPr>
+                    <pic:cNvPr id="0" name="Picture 3" descr="Z:\AppliSynth\Maquettes\V1\europe\interface_europeenne.png"/>
+                    <pic:cNvPicPr>
+                      <a:picLocks noChangeAspect="1" noChangeArrowheads="1"/>
+                    </pic:cNvPicPr>
+                  </pic:nvPicPr>
+                  <pic:blipFill>
+                    <a:blip r:embed="rId18">
+                      <a:extLst>
+                        <a:ext uri="{28A0092B-C50C-407E-A947-70E740481C1C}">
+                          <a14:useLocalDpi xmlns:a14="http://schemas.microsoft.com/office/drawing/2010/main" val="0"/>
+                        </a:ext>
+                      </a:extLst>
+                    </a:blip>
+                    <a:srcRect/>
+                    <a:stretch>
+                      <a:fillRect/>
+                    </a:stretch>
+                  </pic:blipFill>
+                  <pic:spPr bwMode="auto">
+                    <a:xfrm>
+                      <a:off x="0" y="0"/>
+                      <a:ext cx="5760720" cy="3321036"/>
+                    </a:xfrm>
+                    <a:prstGeom prst="rect">
+                      <a:avLst/>
+                    </a:prstGeom>
+                    <a:noFill/>
+                    <a:ln>
+                      <a:solidFill>
+                        <a:schemeClr val="accent1"/>
+                      </a:solidFill>
+                    </a:ln>
+                  </pic:spPr>
+                </pic:pic>
+              </a:graphicData>
+            </a:graphic>
+          </wp:inline>
+        </w:drawing>
+      </w:r>
+    </w:p>
+    <w:p>
+      <w:pPr>
+        <w:pStyle w:val="Lgende"/>
+        <w:jc w:val="center"/>
+      </w:pPr>
+      <w:r>
+        <w:t xml:space="preserve">Maquette </w:t>
+      </w:r>
+      <w:r>
+        <w:fldChar w:fldCharType="begin"/>
+      </w:r>
+      <w:r>
+        <w:instrText xml:space="preserve"> SEQ Maquette \* ARABIC </w:instrText>
+      </w:r>
+      <w:r>
+        <w:fldChar w:fldCharType="separate"/>
+      </w:r>
+      <w:r>
+        <w:rPr>
+          <w:noProof/>
+        </w:rPr>
+        <w:t>3</w:t>
+      </w:r>
+      <w:r>
+        <w:rPr>
+          <w:noProof/>
+        </w:rPr>
+        <w:fldChar w:fldCharType="end"/>
+      </w:r>
+      <w:r>
+        <w:t xml:space="preserve"> </w:t>
+      </w:r>
+      <w:r>
+        <w:t>- Interface européenne</w:t>
+      </w:r>
+    </w:p>
+    <w:p>
+      <w:pPr>
+        <w:pStyle w:val="Titre3"/>
+      </w:pPr>
+      <w:bookmarkStart w:id="26" w:name="_Toc452736194"/>
+      <w:r>
+        <w:lastRenderedPageBreak/>
+        <w:t>Interface nationale</w:t>
+      </w:r>
+      <w:bookmarkEnd w:id="26"/>
+    </w:p>
+    <w:p>
+      <w:pPr>
+        <w:keepNext/>
+      </w:pPr>
+      <w:r>
+        <w:rPr>
+          <w:noProof/>
+          <w:lang w:eastAsia="fr-FR"/>
+        </w:rPr>
+        <w:drawing>
+          <wp:inline distT="0" distB="0" distL="0" distR="0" wp14:anchorId="2D4C798F" wp14:editId="69E01FF1">
+            <wp:extent cx="5760720" cy="4643910"/>
+            <wp:effectExtent l="19050" t="19050" r="11430" b="23495"/>
+            <wp:docPr id="13" name="Image 13" descr="Z:\AppliSynth\Maquettes\V1\nation\interface_nationale.png"/>
+            <wp:cNvGraphicFramePr>
+              <a:graphicFrameLocks xmlns:a="http://schemas.openxmlformats.org/drawingml/2006/main" noChangeAspect="1"/>
+            </wp:cNvGraphicFramePr>
+            <a:graphic xmlns:a="http://schemas.openxmlformats.org/drawingml/2006/main">
+              <a:graphicData uri="http://schemas.openxmlformats.org/drawingml/2006/picture">
+                <pic:pic xmlns:pic="http://schemas.openxmlformats.org/drawingml/2006/picture">
+                  <pic:nvPicPr>
+                    <pic:cNvPr id="0" name="Picture 4" descr="Z:\AppliSynth\Maquettes\V1\nation\interface_nationale.png"/>
+                    <pic:cNvPicPr>
+                      <a:picLocks noChangeAspect="1" noChangeArrowheads="1"/>
+                    </pic:cNvPicPr>
+                  </pic:nvPicPr>
+                  <pic:blipFill>
+                    <a:blip r:embed="rId19">
+                      <a:extLst>
+                        <a:ext uri="{28A0092B-C50C-407E-A947-70E740481C1C}">
+                          <a14:useLocalDpi xmlns:a14="http://schemas.microsoft.com/office/drawing/2010/main" val="0"/>
+                        </a:ext>
+                      </a:extLst>
+                    </a:blip>
+                    <a:srcRect/>
+                    <a:stretch>
+                      <a:fillRect/>
+                    </a:stretch>
+                  </pic:blipFill>
+                  <pic:spPr bwMode="auto">
+                    <a:xfrm>
+                      <a:off x="0" y="0"/>
+                      <a:ext cx="5760720" cy="4643910"/>
+                    </a:xfrm>
+                    <a:prstGeom prst="rect">
+                      <a:avLst/>
+                    </a:prstGeom>
+                    <a:noFill/>
+                    <a:ln>
+                      <a:solidFill>
+                        <a:schemeClr val="accent1"/>
+                      </a:solidFill>
+                    </a:ln>
+                  </pic:spPr>
+                </pic:pic>
+              </a:graphicData>
+            </a:graphic>
+          </wp:inline>
+        </w:drawing>
+      </w:r>
+    </w:p>
+    <w:p>
+      <w:pPr>
+        <w:pStyle w:val="Lgende"/>
+        <w:jc w:val="center"/>
+      </w:pPr>
+      <w:r>
+        <w:t xml:space="preserve">Maquette </w:t>
+      </w:r>
+      <w:r>
+        <w:fldChar w:fldCharType="begin"/>
+      </w:r>
+      <w:r>
+        <w:instrText xml:space="preserve"> SEQ Maquette \* ARABIC </w:instrText>
+      </w:r>
+      <w:r>
+        <w:fldChar w:fldCharType="separate"/>
+      </w:r>
+      <w:r>
+        <w:rPr>
+          <w:noProof/>
+        </w:rPr>
+        <w:t>4</w:t>
+      </w:r>
+      <w:r>
+        <w:rPr>
+          <w:noProof/>
+        </w:rPr>
+        <w:fldChar w:fldCharType="end"/>
+      </w:r>
+      <w:r>
+        <w:t xml:space="preserve"> </w:t>
+      </w:r>
+      <w:r>
+        <w:t>- Interface nationale</w:t>
       </w:r>
     </w:p>
     <w:sectPr>
@@ -3791,6 +5491,13 @@
   <w:style w:type="paragraph" w:default="1" w:styleId="Normal">
     <w:name w:val="Normal"/>
     <w:qFormat/>
+    <w:rsid w:val="00347958"/>
+    <w:pPr>
+      <w:spacing w:line="360" w:lineRule="auto"/>
+    </w:pPr>
+    <w:rPr>
+      <w:sz w:val="24"/>
+    </w:rPr>
   </w:style>
   <w:style w:type="paragraph" w:styleId="Titre1">
     <w:name w:val="heading 1"/>
@@ -3853,7 +5560,6 @@
     <w:rPr>
       <w:rFonts w:asciiTheme="majorHAnsi" w:eastAsiaTheme="majorEastAsia" w:hAnsiTheme="majorHAnsi" w:cstheme="majorBidi"/>
       <w:color w:val="1F4D78" w:themeColor="accent1" w:themeShade="7F"/>
-      <w:sz w:val="24"/>
       <w:szCs w:val="24"/>
     </w:rPr>
   </w:style>
@@ -4031,6 +5737,25 @@
       <w:spacing w:after="100"/>
       <w:ind w:left="440"/>
     </w:pPr>
+  </w:style>
+  <w:style w:type="paragraph" w:styleId="Lgende">
+    <w:name w:val="caption"/>
+    <w:basedOn w:val="Normal"/>
+    <w:next w:val="Normal"/>
+    <w:uiPriority w:val="35"/>
+    <w:unhideWhenUsed/>
+    <w:qFormat/>
+    <w:rsid w:val="0069601F"/>
+    <w:pPr>
+      <w:spacing w:after="200" w:line="240" w:lineRule="auto"/>
+    </w:pPr>
+    <w:rPr>
+      <w:i/>
+      <w:iCs/>
+      <w:color w:val="44546A" w:themeColor="text2"/>
+      <w:sz w:val="18"/>
+      <w:szCs w:val="18"/>
+    </w:rPr>
   </w:style>
 </w:styles>
 </file>
@@ -4301,7 +6026,7 @@
 </file>
 
 <file path=customXml/itemProps1.xml><?xml version="1.0" encoding="utf-8"?>
-<ds:datastoreItem xmlns:ds="http://schemas.openxmlformats.org/officeDocument/2006/customXml" ds:itemID="{5E6BB9B4-6107-48E0-B1FC-DA42FF0E868C}">
+<ds:datastoreItem xmlns:ds="http://schemas.openxmlformats.org/officeDocument/2006/customXml" ds:itemID="{C19C95C2-63EC-418A-A967-A1ECF942A7F1}">
   <ds:schemaRefs>
     <ds:schemaRef ds:uri="http://schemas.openxmlformats.org/officeDocument/2006/bibliography"/>
   </ds:schemaRefs>

</xml_diff>